<commit_message>
Archivo word con informacion completa de los paises
</commit_message>
<xml_diff>
--- a/Datos de los paises.docx
+++ b/Datos de los paises.docx
@@ -559,21 +559,7 @@
           <w:sz w:val="32"/>
           <w:szCs w:val="32"/>
         </w:rPr>
-        <w:t xml:space="preserve"> P</w:t>
-      </w:r>
-      <w:r>
-        <w:rPr>
-          <w:sz w:val="32"/>
-          <w:szCs w:val="32"/>
-        </w:rPr>
-        <w:t>eso ($, ARS)</w:t>
-      </w:r>
-      <w:r>
-        <w:rPr>
-          <w:sz w:val="32"/>
-          <w:szCs w:val="32"/>
-        </w:rPr>
-        <w:t>.</w:t>
+        <w:t xml:space="preserve"> Peso ($, ARS).</w:t>
       </w:r>
     </w:p>
     <w:p>
@@ -596,14 +582,7 @@
           <w:sz w:val="32"/>
           <w:szCs w:val="32"/>
         </w:rPr>
-        <w:t xml:space="preserve"> República federal presidencialista</w:t>
-      </w:r>
-      <w:r>
-        <w:rPr>
-          <w:sz w:val="32"/>
-          <w:szCs w:val="32"/>
-        </w:rPr>
-        <w:t xml:space="preserve">. </w:t>
+        <w:t xml:space="preserve"> República federal presidencialista. </w:t>
       </w:r>
     </w:p>
     <w:p>
@@ -626,21 +605,7 @@
           <w:sz w:val="32"/>
           <w:szCs w:val="32"/>
         </w:rPr>
-        <w:t xml:space="preserve"> </w:t>
-      </w:r>
-      <w:r>
-        <w:rPr>
-          <w:sz w:val="32"/>
-          <w:szCs w:val="32"/>
-        </w:rPr>
-        <w:t>Alberto Fernández</w:t>
-      </w:r>
-      <w:r>
-        <w:rPr>
-          <w:sz w:val="32"/>
-          <w:szCs w:val="32"/>
-        </w:rPr>
-        <w:t>.</w:t>
+        <w:t xml:space="preserve"> Alberto Fernández.</w:t>
       </w:r>
     </w:p>
     <w:p>
@@ -664,14 +629,7 @@
           <w:sz w:val="32"/>
           <w:szCs w:val="32"/>
         </w:rPr>
-        <w:t xml:space="preserve"> </w:t>
-      </w:r>
-      <w:r>
-        <w:rPr>
-          <w:sz w:val="32"/>
-          <w:szCs w:val="32"/>
-        </w:rPr>
-        <w:t>2</w:t>
+        <w:t xml:space="preserve"> 2</w:t>
       </w:r>
       <w:r>
         <w:rPr>
@@ -699,14 +657,7 @@
           <w:sz w:val="32"/>
           <w:szCs w:val="32"/>
         </w:rPr>
-        <w:t>400 km²</w:t>
-      </w:r>
-      <w:r>
-        <w:rPr>
-          <w:sz w:val="32"/>
-          <w:szCs w:val="32"/>
-        </w:rPr>
-        <w:t>.</w:t>
+        <w:t>400 km².</w:t>
       </w:r>
     </w:p>
     <w:p>
@@ -1067,21 +1018,7 @@
           <w:sz w:val="32"/>
           <w:szCs w:val="32"/>
         </w:rPr>
-        <w:t xml:space="preserve"> </w:t>
-      </w:r>
-      <w:r>
-        <w:rPr>
-          <w:sz w:val="32"/>
-          <w:szCs w:val="32"/>
-        </w:rPr>
-        <w:t>Dólar australiano ($, AUD</w:t>
-      </w:r>
-      <w:r>
-        <w:rPr>
-          <w:sz w:val="32"/>
-          <w:szCs w:val="32"/>
-        </w:rPr>
-        <w:t>).</w:t>
+        <w:t xml:space="preserve"> Dólar australiano ($, AUD).</w:t>
       </w:r>
     </w:p>
     <w:p>
@@ -1118,23 +1055,30 @@
           <w:sz w:val="32"/>
           <w:szCs w:val="32"/>
         </w:rPr>
-        <w:t>.</w:t>
-      </w:r>
-    </w:p>
-    <w:p>
-      <w:pPr>
-        <w:rPr>
-          <w:sz w:val="32"/>
-          <w:szCs w:val="32"/>
-        </w:rPr>
-      </w:pPr>
-      <w:r>
-        <w:rPr>
-          <w:sz w:val="32"/>
-          <w:szCs w:val="32"/>
-          <w:u w:val="single"/>
-        </w:rPr>
-        <w:t>Rey</w:t>
+        <w:t xml:space="preserve"> parlamentaria</w:t>
+      </w:r>
+      <w:r>
+        <w:rPr>
+          <w:sz w:val="32"/>
+          <w:szCs w:val="32"/>
+        </w:rPr>
+        <w:t>.</w:t>
+      </w:r>
+    </w:p>
+    <w:p>
+      <w:pPr>
+        <w:rPr>
+          <w:sz w:val="32"/>
+          <w:szCs w:val="32"/>
+        </w:rPr>
+      </w:pPr>
+      <w:r>
+        <w:rPr>
+          <w:sz w:val="32"/>
+          <w:szCs w:val="32"/>
+          <w:u w:val="single"/>
+        </w:rPr>
+        <w:t>Primer ministro</w:t>
       </w:r>
       <w:r>
         <w:rPr>
@@ -1149,7 +1093,21 @@
           <w:sz w:val="32"/>
           <w:szCs w:val="32"/>
         </w:rPr>
-        <w:t xml:space="preserve"> Carlos III.</w:t>
+        <w:t xml:space="preserve"> </w:t>
+      </w:r>
+      <w:r>
+        <w:rPr>
+          <w:sz w:val="32"/>
+          <w:szCs w:val="32"/>
+        </w:rPr>
+        <w:t>Anthony Albanese</w:t>
+      </w:r>
+      <w:r>
+        <w:rPr>
+          <w:sz w:val="32"/>
+          <w:szCs w:val="32"/>
+        </w:rPr>
+        <w:t>.</w:t>
       </w:r>
     </w:p>
     <w:p>
@@ -1477,7 +1435,6 @@
         <w:rPr>
           <w:sz w:val="32"/>
           <w:szCs w:val="32"/>
-          <w:u w:val="single"/>
         </w:rPr>
         <w:t xml:space="preserve"> </w:t>
       </w:r>
@@ -1949,18 +1906,30 @@
     <w:p>
       <w:pPr>
         <w:rPr>
-          <w:sz w:val="32"/>
-          <w:szCs w:val="32"/>
-          <w:u w:val="single"/>
-        </w:rPr>
-      </w:pPr>
-    </w:p>
-    <w:p>
-      <w:pPr>
-        <w:rPr>
-          <w:sz w:val="32"/>
-          <w:szCs w:val="32"/>
-          <w:u w:val="single"/>
+          <w:b/>
+          <w:bCs/>
+          <w:sz w:val="36"/>
+          <w:szCs w:val="36"/>
+          <w:u w:val="single"/>
+        </w:rPr>
+      </w:pPr>
+      <w:r>
+        <w:rPr>
+          <w:b/>
+          <w:bCs/>
+          <w:sz w:val="36"/>
+          <w:szCs w:val="36"/>
+          <w:u w:val="single"/>
+        </w:rPr>
+        <w:lastRenderedPageBreak/>
+        <w:t>Egipto</w:t>
+      </w:r>
+    </w:p>
+    <w:p>
+      <w:pPr>
+        <w:rPr>
+          <w:sz w:val="32"/>
+          <w:szCs w:val="32"/>
         </w:rPr>
       </w:pPr>
       <w:r>
@@ -1971,13 +1940,19 @@
         </w:rPr>
         <w:t>Continente:</w:t>
       </w:r>
-    </w:p>
-    <w:p>
-      <w:pPr>
-        <w:rPr>
-          <w:sz w:val="32"/>
-          <w:szCs w:val="32"/>
-          <w:u w:val="single"/>
+      <w:r>
+        <w:rPr>
+          <w:sz w:val="32"/>
+          <w:szCs w:val="32"/>
+        </w:rPr>
+        <w:t xml:space="preserve"> África (y parte de Asia).</w:t>
+      </w:r>
+    </w:p>
+    <w:p>
+      <w:pPr>
+        <w:rPr>
+          <w:sz w:val="32"/>
+          <w:szCs w:val="32"/>
         </w:rPr>
       </w:pPr>
       <w:r>
@@ -1988,13 +1963,19 @@
         </w:rPr>
         <w:t>Capital:</w:t>
       </w:r>
-    </w:p>
-    <w:p>
-      <w:pPr>
-        <w:rPr>
-          <w:sz w:val="32"/>
-          <w:szCs w:val="32"/>
-          <w:u w:val="single"/>
+      <w:r>
+        <w:rPr>
+          <w:sz w:val="32"/>
+          <w:szCs w:val="32"/>
+        </w:rPr>
+        <w:t xml:space="preserve"> El Cairo.</w:t>
+      </w:r>
+    </w:p>
+    <w:p>
+      <w:pPr>
+        <w:rPr>
+          <w:sz w:val="32"/>
+          <w:szCs w:val="32"/>
         </w:rPr>
       </w:pPr>
       <w:r>
@@ -2005,13 +1986,26 @@
         </w:rPr>
         <w:t>Idioma oficial:</w:t>
       </w:r>
-    </w:p>
-    <w:p>
-      <w:pPr>
-        <w:rPr>
-          <w:sz w:val="32"/>
-          <w:szCs w:val="32"/>
-          <w:u w:val="single"/>
+      <w:r>
+        <w:rPr>
+          <w:sz w:val="32"/>
+          <w:szCs w:val="32"/>
+        </w:rPr>
+        <w:t xml:space="preserve"> </w:t>
+      </w:r>
+      <w:r>
+        <w:rPr>
+          <w:sz w:val="32"/>
+          <w:szCs w:val="32"/>
+        </w:rPr>
+        <w:t>Árabe.</w:t>
+      </w:r>
+    </w:p>
+    <w:p>
+      <w:pPr>
+        <w:rPr>
+          <w:sz w:val="32"/>
+          <w:szCs w:val="32"/>
         </w:rPr>
       </w:pPr>
       <w:r>
@@ -2022,13 +2016,19 @@
         </w:rPr>
         <w:t>Gentilicio:</w:t>
       </w:r>
-    </w:p>
-    <w:p>
-      <w:pPr>
-        <w:rPr>
-          <w:sz w:val="32"/>
-          <w:szCs w:val="32"/>
-          <w:u w:val="single"/>
+      <w:r>
+        <w:rPr>
+          <w:sz w:val="32"/>
+          <w:szCs w:val="32"/>
+        </w:rPr>
+        <w:t xml:space="preserve"> Egipcio, egipcia, egipcios.</w:t>
+      </w:r>
+    </w:p>
+    <w:p>
+      <w:pPr>
+        <w:rPr>
+          <w:sz w:val="32"/>
+          <w:szCs w:val="32"/>
         </w:rPr>
       </w:pPr>
       <w:r>
@@ -2039,13 +2039,33 @@
         </w:rPr>
         <w:t>Moneda:</w:t>
       </w:r>
-    </w:p>
-    <w:p>
-      <w:pPr>
-        <w:rPr>
-          <w:sz w:val="32"/>
-          <w:szCs w:val="32"/>
-          <w:u w:val="single"/>
+      <w:r>
+        <w:rPr>
+          <w:sz w:val="32"/>
+          <w:szCs w:val="32"/>
+        </w:rPr>
+        <w:t xml:space="preserve"> </w:t>
+      </w:r>
+      <w:r>
+        <w:rPr>
+          <w:sz w:val="32"/>
+          <w:szCs w:val="32"/>
+        </w:rPr>
+        <w:t>Libra egipcia​ (LE, ج.م, EGP)</w:t>
+      </w:r>
+      <w:r>
+        <w:rPr>
+          <w:sz w:val="32"/>
+          <w:szCs w:val="32"/>
+        </w:rPr>
+        <w:t>.</w:t>
+      </w:r>
+    </w:p>
+    <w:p>
+      <w:pPr>
+        <w:rPr>
+          <w:sz w:val="32"/>
+          <w:szCs w:val="32"/>
         </w:rPr>
       </w:pPr>
       <w:r>
@@ -2056,13 +2076,33 @@
         </w:rPr>
         <w:t>Forma de gobierno:</w:t>
       </w:r>
-    </w:p>
-    <w:p>
-      <w:pPr>
-        <w:rPr>
-          <w:sz w:val="32"/>
-          <w:szCs w:val="32"/>
-          <w:u w:val="single"/>
+      <w:r>
+        <w:rPr>
+          <w:sz w:val="32"/>
+          <w:szCs w:val="32"/>
+        </w:rPr>
+        <w:t xml:space="preserve"> </w:t>
+      </w:r>
+      <w:r>
+        <w:rPr>
+          <w:sz w:val="32"/>
+          <w:szCs w:val="32"/>
+        </w:rPr>
+        <w:t>República semipresidencialista</w:t>
+      </w:r>
+      <w:r>
+        <w:rPr>
+          <w:sz w:val="32"/>
+          <w:szCs w:val="32"/>
+        </w:rPr>
+        <w:t>.</w:t>
+      </w:r>
+    </w:p>
+    <w:p>
+      <w:pPr>
+        <w:rPr>
+          <w:sz w:val="32"/>
+          <w:szCs w:val="32"/>
         </w:rPr>
       </w:pPr>
       <w:r>
@@ -2073,13 +2113,33 @@
         </w:rPr>
         <w:t>Presidente:</w:t>
       </w:r>
-    </w:p>
-    <w:p>
-      <w:pPr>
-        <w:rPr>
-          <w:sz w:val="32"/>
-          <w:szCs w:val="32"/>
-          <w:u w:val="single"/>
+      <w:r>
+        <w:rPr>
+          <w:sz w:val="32"/>
+          <w:szCs w:val="32"/>
+        </w:rPr>
+        <w:t xml:space="preserve"> </w:t>
+      </w:r>
+      <w:r>
+        <w:rPr>
+          <w:sz w:val="32"/>
+          <w:szCs w:val="32"/>
+        </w:rPr>
+        <w:t>Abdelfatah Al-Sisi</w:t>
+      </w:r>
+      <w:r>
+        <w:rPr>
+          <w:sz w:val="32"/>
+          <w:szCs w:val="32"/>
+        </w:rPr>
+        <w:t>.</w:t>
+      </w:r>
+    </w:p>
+    <w:p>
+      <w:pPr>
+        <w:rPr>
+          <w:sz w:val="32"/>
+          <w:szCs w:val="32"/>
         </w:rPr>
       </w:pPr>
       <w:r>
@@ -2090,13 +2150,47 @@
         </w:rPr>
         <w:t>Superficie:</w:t>
       </w:r>
-    </w:p>
-    <w:p>
-      <w:pPr>
-        <w:rPr>
-          <w:sz w:val="32"/>
-          <w:szCs w:val="32"/>
-          <w:u w:val="single"/>
+      <w:r>
+        <w:rPr>
+          <w:sz w:val="32"/>
+          <w:szCs w:val="32"/>
+        </w:rPr>
+        <w:t xml:space="preserve"> </w:t>
+      </w:r>
+      <w:r>
+        <w:rPr>
+          <w:sz w:val="32"/>
+          <w:szCs w:val="32"/>
+        </w:rPr>
+        <w:t>996</w:t>
+      </w:r>
+      <w:r>
+        <w:rPr>
+          <w:sz w:val="32"/>
+          <w:szCs w:val="32"/>
+        </w:rPr>
+        <w:t>.</w:t>
+      </w:r>
+      <w:r>
+        <w:rPr>
+          <w:sz w:val="32"/>
+          <w:szCs w:val="32"/>
+        </w:rPr>
+        <w:t>603​ km²</w:t>
+      </w:r>
+      <w:r>
+        <w:rPr>
+          <w:sz w:val="32"/>
+          <w:szCs w:val="32"/>
+        </w:rPr>
+        <w:t>.</w:t>
+      </w:r>
+    </w:p>
+    <w:p>
+      <w:pPr>
+        <w:rPr>
+          <w:sz w:val="32"/>
+          <w:szCs w:val="32"/>
         </w:rPr>
       </w:pPr>
       <w:r>
@@ -2107,13 +2201,54 @@
         </w:rPr>
         <w:t>Población:</w:t>
       </w:r>
-    </w:p>
-    <w:p>
-      <w:pPr>
-        <w:rPr>
-          <w:sz w:val="32"/>
-          <w:szCs w:val="32"/>
-          <w:u w:val="single"/>
+      <w:r>
+        <w:rPr>
+          <w:sz w:val="32"/>
+          <w:szCs w:val="32"/>
+        </w:rPr>
+        <w:t xml:space="preserve"> </w:t>
+      </w:r>
+      <w:r>
+        <w:rPr>
+          <w:sz w:val="32"/>
+          <w:szCs w:val="32"/>
+        </w:rPr>
+        <w:t>112</w:t>
+      </w:r>
+      <w:r>
+        <w:rPr>
+          <w:sz w:val="32"/>
+          <w:szCs w:val="32"/>
+        </w:rPr>
+        <w:t>.</w:t>
+      </w:r>
+      <w:r>
+        <w:rPr>
+          <w:sz w:val="32"/>
+          <w:szCs w:val="32"/>
+        </w:rPr>
+        <w:t>716</w:t>
+      </w:r>
+      <w:r>
+        <w:rPr>
+          <w:sz w:val="32"/>
+          <w:szCs w:val="32"/>
+        </w:rPr>
+        <w:t>.</w:t>
+      </w:r>
+      <w:r>
+        <w:rPr>
+          <w:sz w:val="32"/>
+          <w:szCs w:val="32"/>
+        </w:rPr>
+        <w:t>600 hab.</w:t>
+      </w:r>
+    </w:p>
+    <w:p>
+      <w:pPr>
+        <w:rPr>
+          <w:sz w:val="32"/>
+          <w:szCs w:val="32"/>
         </w:rPr>
       </w:pPr>
       <w:r>
@@ -2124,6 +2259,27 @@
         </w:rPr>
         <w:t>Densidad Poblacional:</w:t>
       </w:r>
+      <w:r>
+        <w:rPr>
+          <w:sz w:val="32"/>
+          <w:szCs w:val="32"/>
+        </w:rPr>
+        <w:t xml:space="preserve"> </w:t>
+      </w:r>
+      <w:r>
+        <w:rPr>
+          <w:sz w:val="32"/>
+          <w:szCs w:val="32"/>
+        </w:rPr>
+        <w:t>104,6 hab./km²</w:t>
+      </w:r>
+      <w:r>
+        <w:rPr>
+          <w:sz w:val="32"/>
+          <w:szCs w:val="32"/>
+        </w:rPr>
+        <w:t>.</w:t>
+      </w:r>
     </w:p>
     <w:p>
       <w:pPr>
@@ -2140,29 +2296,135 @@
         </w:rPr>
         <w:t>Platos típicos principales:</w:t>
       </w:r>
-    </w:p>
-    <w:p>
-      <w:pPr>
-        <w:rPr>
-          <w:sz w:val="32"/>
-          <w:szCs w:val="32"/>
-        </w:rPr>
-      </w:pPr>
-    </w:p>
-    <w:p>
-      <w:pPr>
-        <w:rPr>
-          <w:sz w:val="32"/>
-          <w:szCs w:val="32"/>
-        </w:rPr>
-      </w:pPr>
-    </w:p>
-    <w:p>
-      <w:pPr>
-        <w:rPr>
-          <w:sz w:val="32"/>
-          <w:szCs w:val="32"/>
-          <w:u w:val="single"/>
+      <w:r>
+        <w:rPr>
+          <w:sz w:val="32"/>
+          <w:szCs w:val="32"/>
+        </w:rPr>
+        <w:t xml:space="preserve"> </w:t>
+      </w:r>
+      <w:r>
+        <w:rPr>
+          <w:sz w:val="32"/>
+          <w:szCs w:val="32"/>
+        </w:rPr>
+        <w:t>Falafel: una bola frita o croqueta hecha de garbanzos o habas secas.</w:t>
+      </w:r>
+      <w:r>
+        <w:rPr>
+          <w:sz w:val="32"/>
+          <w:szCs w:val="32"/>
+        </w:rPr>
+        <w:t xml:space="preserve"> </w:t>
+      </w:r>
+      <w:r>
+        <w:rPr>
+          <w:sz w:val="32"/>
+          <w:szCs w:val="32"/>
+        </w:rPr>
+        <w:t>Ful mudammas: un plato de habas cocidas y trituradas, a menudo se sirve con pan pita.</w:t>
+      </w:r>
+      <w:r>
+        <w:rPr>
+          <w:sz w:val="32"/>
+          <w:szCs w:val="32"/>
+        </w:rPr>
+        <w:t xml:space="preserve"> </w:t>
+      </w:r>
+      <w:r>
+        <w:rPr>
+          <w:sz w:val="32"/>
+          <w:szCs w:val="32"/>
+        </w:rPr>
+        <w:t>Kushari: un plato vegetariano que consta de arroz, lentejas, macarrones y cebolla frita, cubierto con salsa de tomate.</w:t>
+      </w:r>
+    </w:p>
+    <w:p>
+      <w:pPr>
+        <w:rPr>
+          <w:sz w:val="32"/>
+          <w:szCs w:val="32"/>
+        </w:rPr>
+      </w:pPr>
+    </w:p>
+    <w:p>
+      <w:pPr>
+        <w:rPr>
+          <w:sz w:val="32"/>
+          <w:szCs w:val="32"/>
+        </w:rPr>
+      </w:pPr>
+    </w:p>
+    <w:p>
+      <w:pPr>
+        <w:rPr>
+          <w:sz w:val="32"/>
+          <w:szCs w:val="32"/>
+          <w:u w:val="single"/>
+        </w:rPr>
+      </w:pPr>
+    </w:p>
+    <w:p>
+      <w:pPr>
+        <w:rPr>
+          <w:sz w:val="32"/>
+          <w:szCs w:val="32"/>
+          <w:u w:val="single"/>
+        </w:rPr>
+      </w:pPr>
+    </w:p>
+    <w:p>
+      <w:pPr>
+        <w:rPr>
+          <w:sz w:val="32"/>
+          <w:szCs w:val="32"/>
+          <w:u w:val="single"/>
+        </w:rPr>
+      </w:pPr>
+    </w:p>
+    <w:p>
+      <w:pPr>
+        <w:rPr>
+          <w:sz w:val="32"/>
+          <w:szCs w:val="32"/>
+          <w:u w:val="single"/>
+        </w:rPr>
+      </w:pPr>
+    </w:p>
+    <w:p>
+      <w:pPr>
+        <w:rPr>
+          <w:sz w:val="32"/>
+          <w:szCs w:val="32"/>
+          <w:u w:val="single"/>
+        </w:rPr>
+      </w:pPr>
+    </w:p>
+    <w:p>
+      <w:pPr>
+        <w:rPr>
+          <w:b/>
+          <w:bCs/>
+          <w:sz w:val="36"/>
+          <w:szCs w:val="36"/>
+        </w:rPr>
+      </w:pPr>
+      <w:r>
+        <w:rPr>
+          <w:b/>
+          <w:bCs/>
+          <w:sz w:val="36"/>
+          <w:szCs w:val="36"/>
+        </w:rPr>
+        <w:lastRenderedPageBreak/>
+        <w:t>Estados Unidos</w:t>
+      </w:r>
+    </w:p>
+    <w:p>
+      <w:pPr>
+        <w:rPr>
+          <w:sz w:val="32"/>
+          <w:szCs w:val="32"/>
         </w:rPr>
       </w:pPr>
       <w:r>
@@ -2173,13 +2435,19 @@
         </w:rPr>
         <w:t>Continente:</w:t>
       </w:r>
-    </w:p>
-    <w:p>
-      <w:pPr>
-        <w:rPr>
-          <w:sz w:val="32"/>
-          <w:szCs w:val="32"/>
-          <w:u w:val="single"/>
+      <w:r>
+        <w:rPr>
+          <w:sz w:val="32"/>
+          <w:szCs w:val="32"/>
+        </w:rPr>
+        <w:t xml:space="preserve"> América del Norte.</w:t>
+      </w:r>
+    </w:p>
+    <w:p>
+      <w:pPr>
+        <w:rPr>
+          <w:sz w:val="32"/>
+          <w:szCs w:val="32"/>
         </w:rPr>
       </w:pPr>
       <w:r>
@@ -2190,13 +2458,19 @@
         </w:rPr>
         <w:t>Capital:</w:t>
       </w:r>
-    </w:p>
-    <w:p>
-      <w:pPr>
-        <w:rPr>
-          <w:sz w:val="32"/>
-          <w:szCs w:val="32"/>
-          <w:u w:val="single"/>
+      <w:r>
+        <w:rPr>
+          <w:sz w:val="32"/>
+          <w:szCs w:val="32"/>
+        </w:rPr>
+        <w:t xml:space="preserve"> Washington D. C.</w:t>
+      </w:r>
+    </w:p>
+    <w:p>
+      <w:pPr>
+        <w:rPr>
+          <w:sz w:val="32"/>
+          <w:szCs w:val="32"/>
         </w:rPr>
       </w:pPr>
       <w:r>
@@ -2207,13 +2481,33 @@
         </w:rPr>
         <w:t>Idioma oficial:</w:t>
       </w:r>
-    </w:p>
-    <w:p>
-      <w:pPr>
-        <w:rPr>
-          <w:sz w:val="32"/>
-          <w:szCs w:val="32"/>
-          <w:u w:val="single"/>
+      <w:r>
+        <w:rPr>
+          <w:sz w:val="32"/>
+          <w:szCs w:val="32"/>
+        </w:rPr>
+        <w:t xml:space="preserve"> Ninguno (</w:t>
+      </w:r>
+      <w:r>
+        <w:rPr>
+          <w:sz w:val="32"/>
+          <w:szCs w:val="32"/>
+        </w:rPr>
+        <w:t xml:space="preserve">el </w:t>
+      </w:r>
+      <w:r>
+        <w:rPr>
+          <w:sz w:val="32"/>
+          <w:szCs w:val="32"/>
+        </w:rPr>
+        <w:t>inglés es el principal).</w:t>
+      </w:r>
+    </w:p>
+    <w:p>
+      <w:pPr>
+        <w:rPr>
+          <w:sz w:val="32"/>
+          <w:szCs w:val="32"/>
         </w:rPr>
       </w:pPr>
       <w:r>
@@ -2224,13 +2518,19 @@
         </w:rPr>
         <w:t>Gentilicio:</w:t>
       </w:r>
-    </w:p>
-    <w:p>
-      <w:pPr>
-        <w:rPr>
-          <w:sz w:val="32"/>
-          <w:szCs w:val="32"/>
-          <w:u w:val="single"/>
+      <w:r>
+        <w:rPr>
+          <w:sz w:val="32"/>
+          <w:szCs w:val="32"/>
+        </w:rPr>
+        <w:t xml:space="preserve"> Estadounidense, estadounidenses.</w:t>
+      </w:r>
+    </w:p>
+    <w:p>
+      <w:pPr>
+        <w:rPr>
+          <w:sz w:val="32"/>
+          <w:szCs w:val="32"/>
         </w:rPr>
       </w:pPr>
       <w:r>
@@ -2241,13 +2541,33 @@
         </w:rPr>
         <w:t>Moneda:</w:t>
       </w:r>
-    </w:p>
-    <w:p>
-      <w:pPr>
-        <w:rPr>
-          <w:sz w:val="32"/>
-          <w:szCs w:val="32"/>
-          <w:u w:val="single"/>
+      <w:r>
+        <w:rPr>
+          <w:sz w:val="32"/>
+          <w:szCs w:val="32"/>
+        </w:rPr>
+        <w:t xml:space="preserve"> </w:t>
+      </w:r>
+      <w:r>
+        <w:rPr>
+          <w:sz w:val="32"/>
+          <w:szCs w:val="32"/>
+        </w:rPr>
+        <w:t>Dólar estadounidense ($, USD)</w:t>
+      </w:r>
+      <w:r>
+        <w:rPr>
+          <w:sz w:val="32"/>
+          <w:szCs w:val="32"/>
+        </w:rPr>
+        <w:t>.</w:t>
+      </w:r>
+    </w:p>
+    <w:p>
+      <w:pPr>
+        <w:rPr>
+          <w:sz w:val="32"/>
+          <w:szCs w:val="32"/>
         </w:rPr>
       </w:pPr>
       <w:r>
@@ -2258,13 +2578,33 @@
         </w:rPr>
         <w:t>Forma de gobierno:</w:t>
       </w:r>
-    </w:p>
-    <w:p>
-      <w:pPr>
-        <w:rPr>
-          <w:sz w:val="32"/>
-          <w:szCs w:val="32"/>
-          <w:u w:val="single"/>
+      <w:r>
+        <w:rPr>
+          <w:sz w:val="32"/>
+          <w:szCs w:val="32"/>
+        </w:rPr>
+        <w:t xml:space="preserve"> </w:t>
+      </w:r>
+      <w:r>
+        <w:rPr>
+          <w:sz w:val="32"/>
+          <w:szCs w:val="32"/>
+        </w:rPr>
+        <w:t>República federal presidencialista</w:t>
+      </w:r>
+      <w:r>
+        <w:rPr>
+          <w:sz w:val="32"/>
+          <w:szCs w:val="32"/>
+        </w:rPr>
+        <w:t>.</w:t>
+      </w:r>
+    </w:p>
+    <w:p>
+      <w:pPr>
+        <w:rPr>
+          <w:sz w:val="32"/>
+          <w:szCs w:val="32"/>
         </w:rPr>
       </w:pPr>
       <w:r>
@@ -2275,13 +2615,33 @@
         </w:rPr>
         <w:t>Presidente:</w:t>
       </w:r>
-    </w:p>
-    <w:p>
-      <w:pPr>
-        <w:rPr>
-          <w:sz w:val="32"/>
-          <w:szCs w:val="32"/>
-          <w:u w:val="single"/>
+      <w:r>
+        <w:rPr>
+          <w:sz w:val="32"/>
+          <w:szCs w:val="32"/>
+        </w:rPr>
+        <w:t xml:space="preserve"> </w:t>
+      </w:r>
+      <w:r>
+        <w:rPr>
+          <w:sz w:val="32"/>
+          <w:szCs w:val="32"/>
+        </w:rPr>
+        <w:t>Joe Biden</w:t>
+      </w:r>
+      <w:r>
+        <w:rPr>
+          <w:sz w:val="32"/>
+          <w:szCs w:val="32"/>
+        </w:rPr>
+        <w:t>.</w:t>
+      </w:r>
+    </w:p>
+    <w:p>
+      <w:pPr>
+        <w:rPr>
+          <w:sz w:val="32"/>
+          <w:szCs w:val="32"/>
         </w:rPr>
       </w:pPr>
       <w:r>
@@ -2292,31 +2652,660 @@
         </w:rPr>
         <w:t>Superficie:</w:t>
       </w:r>
-    </w:p>
-    <w:p>
-      <w:pPr>
-        <w:rPr>
-          <w:sz w:val="32"/>
-          <w:szCs w:val="32"/>
-          <w:u w:val="single"/>
-        </w:rPr>
-      </w:pPr>
-      <w:r>
-        <w:rPr>
-          <w:sz w:val="32"/>
-          <w:szCs w:val="32"/>
-          <w:u w:val="single"/>
+      <w:r>
+        <w:rPr>
+          <w:sz w:val="32"/>
+          <w:szCs w:val="32"/>
+        </w:rPr>
+        <w:t xml:space="preserve"> </w:t>
+      </w:r>
+      <w:r>
+        <w:rPr>
+          <w:sz w:val="32"/>
+          <w:szCs w:val="32"/>
+        </w:rPr>
+        <w:t>9</w:t>
+      </w:r>
+      <w:r>
+        <w:rPr>
+          <w:sz w:val="32"/>
+          <w:szCs w:val="32"/>
+        </w:rPr>
+        <w:t>.</w:t>
+      </w:r>
+      <w:r>
+        <w:rPr>
+          <w:sz w:val="32"/>
+          <w:szCs w:val="32"/>
+        </w:rPr>
+        <w:t>147</w:t>
+      </w:r>
+      <w:r>
+        <w:rPr>
+          <w:sz w:val="32"/>
+          <w:szCs w:val="32"/>
+        </w:rPr>
+        <w:t>.</w:t>
+      </w:r>
+      <w:r>
+        <w:rPr>
+          <w:sz w:val="32"/>
+          <w:szCs w:val="32"/>
+        </w:rPr>
+        <w:t>593​ km²</w:t>
+      </w:r>
+      <w:r>
+        <w:rPr>
+          <w:sz w:val="32"/>
+          <w:szCs w:val="32"/>
+        </w:rPr>
+        <w:t>.</w:t>
+      </w:r>
+    </w:p>
+    <w:p>
+      <w:pPr>
+        <w:rPr>
+          <w:sz w:val="32"/>
+          <w:szCs w:val="32"/>
+        </w:rPr>
+      </w:pPr>
+      <w:r>
+        <w:rPr>
+          <w:sz w:val="32"/>
+          <w:szCs w:val="32"/>
+          <w:u w:val="single"/>
+        </w:rPr>
+        <w:t>Población:</w:t>
+      </w:r>
+      <w:r>
+        <w:rPr>
+          <w:sz w:val="32"/>
+          <w:szCs w:val="32"/>
+        </w:rPr>
+        <w:t xml:space="preserve"> </w:t>
+      </w:r>
+      <w:r>
+        <w:rPr>
+          <w:sz w:val="32"/>
+          <w:szCs w:val="32"/>
+        </w:rPr>
+        <w:t>339</w:t>
+      </w:r>
+      <w:r>
+        <w:rPr>
+          <w:sz w:val="32"/>
+          <w:szCs w:val="32"/>
+        </w:rPr>
+        <w:t>.</w:t>
+      </w:r>
+      <w:r>
+        <w:rPr>
+          <w:sz w:val="32"/>
+          <w:szCs w:val="32"/>
+        </w:rPr>
+        <w:t>665</w:t>
+      </w:r>
+      <w:r>
+        <w:rPr>
+          <w:sz w:val="32"/>
+          <w:szCs w:val="32"/>
+        </w:rPr>
+        <w:t>.</w:t>
+      </w:r>
+      <w:r>
+        <w:rPr>
+          <w:sz w:val="32"/>
+          <w:szCs w:val="32"/>
+        </w:rPr>
+        <w:t>118 hab</w:t>
+      </w:r>
+      <w:r>
+        <w:rPr>
+          <w:sz w:val="32"/>
+          <w:szCs w:val="32"/>
+        </w:rPr>
+        <w:t>.</w:t>
+      </w:r>
+    </w:p>
+    <w:p>
+      <w:pPr>
+        <w:rPr>
+          <w:sz w:val="32"/>
+          <w:szCs w:val="32"/>
+        </w:rPr>
+      </w:pPr>
+      <w:r>
+        <w:rPr>
+          <w:sz w:val="32"/>
+          <w:szCs w:val="32"/>
+          <w:u w:val="single"/>
+        </w:rPr>
+        <w:t>Densidad Poblacional:</w:t>
+      </w:r>
+      <w:r>
+        <w:rPr>
+          <w:sz w:val="32"/>
+          <w:szCs w:val="32"/>
+        </w:rPr>
+        <w:t xml:space="preserve"> </w:t>
+      </w:r>
+      <w:r>
+        <w:rPr>
+          <w:sz w:val="32"/>
+          <w:szCs w:val="32"/>
+        </w:rPr>
+        <w:t>32,8 hab./km²</w:t>
+      </w:r>
+      <w:r>
+        <w:rPr>
+          <w:sz w:val="32"/>
+          <w:szCs w:val="32"/>
+        </w:rPr>
+        <w:t>.</w:t>
+      </w:r>
+    </w:p>
+    <w:p>
+      <w:pPr>
+        <w:rPr>
+          <w:sz w:val="32"/>
+          <w:szCs w:val="32"/>
+        </w:rPr>
+      </w:pPr>
+      <w:r>
+        <w:rPr>
+          <w:sz w:val="32"/>
+          <w:szCs w:val="32"/>
+          <w:u w:val="single"/>
+        </w:rPr>
+        <w:t>Platos típicos principales:</w:t>
+      </w:r>
+      <w:r>
+        <w:rPr>
+          <w:sz w:val="32"/>
+          <w:szCs w:val="32"/>
+        </w:rPr>
+        <w:t xml:space="preserve"> </w:t>
+      </w:r>
+      <w:r>
+        <w:rPr>
+          <w:sz w:val="32"/>
+          <w:szCs w:val="32"/>
+        </w:rPr>
+        <w:t>El Philly cheesesteak</w:t>
+      </w:r>
+      <w:r>
+        <w:rPr>
+          <w:sz w:val="32"/>
+          <w:szCs w:val="32"/>
+        </w:rPr>
+        <w:t>:</w:t>
+      </w:r>
+      <w:r>
+        <w:rPr>
+          <w:sz w:val="32"/>
+          <w:szCs w:val="32"/>
+        </w:rPr>
+        <w:t xml:space="preserve"> es un sándwich </w:t>
+      </w:r>
+      <w:r>
+        <w:rPr>
+          <w:sz w:val="32"/>
+          <w:szCs w:val="32"/>
+        </w:rPr>
+        <w:t xml:space="preserve">que se </w:t>
+      </w:r>
+      <w:r>
+        <w:rPr>
+          <w:sz w:val="32"/>
+          <w:szCs w:val="32"/>
+        </w:rPr>
+        <w:t>compone de filete de res cortado en tiras, cebolla caramelizada y queso provolone o queso tipo Cheez Whiz</w:t>
+      </w:r>
+      <w:r>
+        <w:rPr>
+          <w:sz w:val="32"/>
+          <w:szCs w:val="32"/>
+        </w:rPr>
+        <w:t xml:space="preserve">. </w:t>
+      </w:r>
+      <w:r>
+        <w:rPr>
+          <w:sz w:val="32"/>
+          <w:szCs w:val="32"/>
+        </w:rPr>
+        <w:t>El Reuben sándwich</w:t>
+      </w:r>
+      <w:r>
+        <w:rPr>
+          <w:sz w:val="32"/>
+          <w:szCs w:val="32"/>
+        </w:rPr>
+        <w:t>:</w:t>
+      </w:r>
+      <w:r>
+        <w:rPr>
+          <w:sz w:val="32"/>
+          <w:szCs w:val="32"/>
+        </w:rPr>
+        <w:t xml:space="preserve"> es un sándwich caliente que se compone de carne en conserva, queso suizo, chucrut y salsa rusa o aderezo Thousand Island, todo ello servido entre dos rebanadas de pan de centeno</w:t>
+      </w:r>
+      <w:r>
+        <w:rPr>
+          <w:sz w:val="32"/>
+          <w:szCs w:val="32"/>
+        </w:rPr>
+        <w:t xml:space="preserve">. </w:t>
+      </w:r>
+      <w:r>
+        <w:rPr>
+          <w:sz w:val="32"/>
+          <w:szCs w:val="32"/>
+        </w:rPr>
+        <w:t>La Jambalaya</w:t>
+      </w:r>
+      <w:r>
+        <w:rPr>
+          <w:sz w:val="32"/>
+          <w:szCs w:val="32"/>
+        </w:rPr>
+        <w:t>:</w:t>
+      </w:r>
+      <w:r>
+        <w:rPr>
+          <w:sz w:val="32"/>
+          <w:szCs w:val="32"/>
+        </w:rPr>
+        <w:t xml:space="preserve"> es un plato que se compone de arroz, carne (como pollo o salchicha), mariscos (como camarones o cangrejos), verduras y especias.</w:t>
+      </w:r>
+    </w:p>
+    <w:p>
+      <w:pPr>
+        <w:rPr>
+          <w:sz w:val="32"/>
+          <w:szCs w:val="32"/>
+        </w:rPr>
+      </w:pPr>
+    </w:p>
+    <w:p>
+      <w:pPr>
+        <w:rPr>
+          <w:sz w:val="32"/>
+          <w:szCs w:val="32"/>
+        </w:rPr>
+      </w:pPr>
+    </w:p>
+    <w:p>
+      <w:pPr>
+        <w:rPr>
+          <w:sz w:val="32"/>
+          <w:szCs w:val="32"/>
+          <w:u w:val="single"/>
+        </w:rPr>
+      </w:pPr>
+    </w:p>
+    <w:p>
+      <w:pPr>
+        <w:rPr>
+          <w:sz w:val="32"/>
+          <w:szCs w:val="32"/>
+          <w:u w:val="single"/>
+        </w:rPr>
+      </w:pPr>
+    </w:p>
+    <w:p>
+      <w:pPr>
+        <w:rPr>
+          <w:sz w:val="32"/>
+          <w:szCs w:val="32"/>
+          <w:u w:val="single"/>
+        </w:rPr>
+      </w:pPr>
+    </w:p>
+    <w:p>
+      <w:pPr>
+        <w:rPr>
+          <w:b/>
+          <w:bCs/>
+          <w:sz w:val="36"/>
+          <w:szCs w:val="36"/>
+        </w:rPr>
+      </w:pPr>
+      <w:r>
+        <w:rPr>
+          <w:b/>
+          <w:bCs/>
+          <w:sz w:val="36"/>
+          <w:szCs w:val="36"/>
         </w:rPr>
         <w:lastRenderedPageBreak/>
+        <w:t>Japón</w:t>
+      </w:r>
+    </w:p>
+    <w:p>
+      <w:pPr>
+        <w:rPr>
+          <w:sz w:val="32"/>
+          <w:szCs w:val="32"/>
+        </w:rPr>
+      </w:pPr>
+      <w:r>
+        <w:rPr>
+          <w:sz w:val="32"/>
+          <w:szCs w:val="32"/>
+          <w:u w:val="single"/>
+        </w:rPr>
+        <w:t>Continente:</w:t>
+      </w:r>
+      <w:r>
+        <w:rPr>
+          <w:sz w:val="32"/>
+          <w:szCs w:val="32"/>
+        </w:rPr>
+        <w:t xml:space="preserve"> Asia.</w:t>
+      </w:r>
+    </w:p>
+    <w:p>
+      <w:pPr>
+        <w:rPr>
+          <w:sz w:val="32"/>
+          <w:szCs w:val="32"/>
+        </w:rPr>
+      </w:pPr>
+      <w:r>
+        <w:rPr>
+          <w:sz w:val="32"/>
+          <w:szCs w:val="32"/>
+          <w:u w:val="single"/>
+        </w:rPr>
+        <w:t>Capital:</w:t>
+      </w:r>
+      <w:r>
+        <w:rPr>
+          <w:sz w:val="32"/>
+          <w:szCs w:val="32"/>
+        </w:rPr>
+        <w:t xml:space="preserve"> Tokio.</w:t>
+      </w:r>
+    </w:p>
+    <w:p>
+      <w:pPr>
+        <w:rPr>
+          <w:sz w:val="32"/>
+          <w:szCs w:val="32"/>
+        </w:rPr>
+      </w:pPr>
+      <w:r>
+        <w:rPr>
+          <w:sz w:val="32"/>
+          <w:szCs w:val="32"/>
+          <w:u w:val="single"/>
+        </w:rPr>
+        <w:t>Idioma oficial:</w:t>
+      </w:r>
+      <w:r>
+        <w:rPr>
+          <w:sz w:val="32"/>
+          <w:szCs w:val="32"/>
+        </w:rPr>
+        <w:t xml:space="preserve"> Japonés.</w:t>
+      </w:r>
+    </w:p>
+    <w:p>
+      <w:pPr>
+        <w:rPr>
+          <w:sz w:val="32"/>
+          <w:szCs w:val="32"/>
+        </w:rPr>
+      </w:pPr>
+      <w:r>
+        <w:rPr>
+          <w:sz w:val="32"/>
+          <w:szCs w:val="32"/>
+          <w:u w:val="single"/>
+        </w:rPr>
+        <w:t>Gentilicio:</w:t>
+      </w:r>
+      <w:r>
+        <w:rPr>
+          <w:sz w:val="32"/>
+          <w:szCs w:val="32"/>
+        </w:rPr>
+        <w:t xml:space="preserve"> Japonés, japonesa, japoneses.</w:t>
+      </w:r>
+    </w:p>
+    <w:p>
+      <w:pPr>
+        <w:rPr>
+          <w:sz w:val="32"/>
+          <w:szCs w:val="32"/>
+        </w:rPr>
+      </w:pPr>
+      <w:r>
+        <w:rPr>
+          <w:sz w:val="32"/>
+          <w:szCs w:val="32"/>
+          <w:u w:val="single"/>
+        </w:rPr>
+        <w:t>Moneda:</w:t>
+      </w:r>
+      <w:r>
+        <w:rPr>
+          <w:sz w:val="32"/>
+          <w:szCs w:val="32"/>
+        </w:rPr>
+        <w:t xml:space="preserve"> </w:t>
+      </w:r>
+      <w:r>
+        <w:rPr>
+          <w:sz w:val="32"/>
+          <w:szCs w:val="32"/>
+        </w:rPr>
+        <w:t>Yen (¥, JPY)</w:t>
+      </w:r>
+      <w:r>
+        <w:rPr>
+          <w:sz w:val="32"/>
+          <w:szCs w:val="32"/>
+        </w:rPr>
+        <w:t>.</w:t>
+      </w:r>
+    </w:p>
+    <w:p>
+      <w:pPr>
+        <w:rPr>
+          <w:sz w:val="32"/>
+          <w:szCs w:val="32"/>
+        </w:rPr>
+      </w:pPr>
+      <w:r>
+        <w:rPr>
+          <w:sz w:val="32"/>
+          <w:szCs w:val="32"/>
+          <w:u w:val="single"/>
+        </w:rPr>
+        <w:t>Forma de gobierno:</w:t>
+      </w:r>
+      <w:r>
+        <w:rPr>
+          <w:sz w:val="32"/>
+          <w:szCs w:val="32"/>
+        </w:rPr>
+        <w:t xml:space="preserve"> </w:t>
+      </w:r>
+      <w:r>
+        <w:rPr>
+          <w:sz w:val="32"/>
+          <w:szCs w:val="32"/>
+        </w:rPr>
+        <w:t>Monarquía parlamentaria</w:t>
+      </w:r>
+      <w:r>
+        <w:rPr>
+          <w:sz w:val="32"/>
+          <w:szCs w:val="32"/>
+        </w:rPr>
+        <w:t>.</w:t>
+      </w:r>
+    </w:p>
+    <w:p>
+      <w:pPr>
+        <w:rPr>
+          <w:sz w:val="32"/>
+          <w:szCs w:val="32"/>
+        </w:rPr>
+      </w:pPr>
+      <w:r>
+        <w:rPr>
+          <w:sz w:val="32"/>
+          <w:szCs w:val="32"/>
+          <w:u w:val="single"/>
+        </w:rPr>
+        <w:t>Primer ministro</w:t>
+      </w:r>
+      <w:r>
+        <w:rPr>
+          <w:sz w:val="32"/>
+          <w:szCs w:val="32"/>
+          <w:u w:val="single"/>
+        </w:rPr>
+        <w:t>:</w:t>
+      </w:r>
+      <w:r>
+        <w:rPr>
+          <w:sz w:val="32"/>
+          <w:szCs w:val="32"/>
+        </w:rPr>
+        <w:t xml:space="preserve"> </w:t>
+      </w:r>
+      <w:r>
+        <w:rPr>
+          <w:sz w:val="32"/>
+          <w:szCs w:val="32"/>
+        </w:rPr>
+        <w:t>Fumio Kishida</w:t>
+      </w:r>
+      <w:r>
+        <w:rPr>
+          <w:sz w:val="32"/>
+          <w:szCs w:val="32"/>
+        </w:rPr>
+        <w:t>.</w:t>
+      </w:r>
+    </w:p>
+    <w:p>
+      <w:pPr>
+        <w:rPr>
+          <w:sz w:val="32"/>
+          <w:szCs w:val="32"/>
+        </w:rPr>
+      </w:pPr>
+      <w:r>
+        <w:rPr>
+          <w:sz w:val="32"/>
+          <w:szCs w:val="32"/>
+          <w:u w:val="single"/>
+        </w:rPr>
+        <w:t>Superficie:</w:t>
+      </w:r>
+      <w:r>
+        <w:rPr>
+          <w:sz w:val="32"/>
+          <w:szCs w:val="32"/>
+        </w:rPr>
+        <w:t xml:space="preserve"> </w:t>
+      </w:r>
+      <w:r>
+        <w:rPr>
+          <w:sz w:val="32"/>
+          <w:szCs w:val="32"/>
+        </w:rPr>
+        <w:t>377</w:t>
+      </w:r>
+      <w:r>
+        <w:rPr>
+          <w:sz w:val="32"/>
+          <w:szCs w:val="32"/>
+        </w:rPr>
+        <w:t>.</w:t>
+      </w:r>
+      <w:r>
+        <w:rPr>
+          <w:sz w:val="32"/>
+          <w:szCs w:val="32"/>
+        </w:rPr>
+        <w:t>975​ km²</w:t>
+      </w:r>
+      <w:r>
+        <w:rPr>
+          <w:sz w:val="32"/>
+          <w:szCs w:val="32"/>
+        </w:rPr>
+        <w:t>.</w:t>
+      </w:r>
+    </w:p>
+    <w:p>
+      <w:pPr>
+        <w:rPr>
+          <w:sz w:val="32"/>
+          <w:szCs w:val="32"/>
+        </w:rPr>
+      </w:pPr>
+      <w:r>
+        <w:rPr>
+          <w:sz w:val="32"/>
+          <w:szCs w:val="32"/>
+          <w:u w:val="single"/>
+        </w:rPr>
         <w:t>Población:</w:t>
       </w:r>
-    </w:p>
-    <w:p>
-      <w:pPr>
-        <w:rPr>
-          <w:sz w:val="32"/>
-          <w:szCs w:val="32"/>
-          <w:u w:val="single"/>
+      <w:r>
+        <w:rPr>
+          <w:sz w:val="32"/>
+          <w:szCs w:val="32"/>
+        </w:rPr>
+        <w:t xml:space="preserve"> </w:t>
+      </w:r>
+      <w:r>
+        <w:rPr>
+          <w:sz w:val="32"/>
+          <w:szCs w:val="32"/>
+        </w:rPr>
+        <w:t>123</w:t>
+      </w:r>
+      <w:r>
+        <w:rPr>
+          <w:sz w:val="32"/>
+          <w:szCs w:val="32"/>
+        </w:rPr>
+        <w:t>.</w:t>
+      </w:r>
+      <w:r>
+        <w:rPr>
+          <w:sz w:val="32"/>
+          <w:szCs w:val="32"/>
+        </w:rPr>
+        <w:t>719</w:t>
+      </w:r>
+      <w:r>
+        <w:rPr>
+          <w:sz w:val="32"/>
+          <w:szCs w:val="32"/>
+        </w:rPr>
+        <w:t>.</w:t>
+      </w:r>
+      <w:r>
+        <w:rPr>
+          <w:sz w:val="32"/>
+          <w:szCs w:val="32"/>
+        </w:rPr>
+        <w:t>238 hab.</w:t>
+      </w:r>
+    </w:p>
+    <w:p>
+      <w:pPr>
+        <w:rPr>
+          <w:sz w:val="32"/>
+          <w:szCs w:val="32"/>
         </w:rPr>
       </w:pPr>
       <w:r>
@@ -2327,6 +3316,27 @@
         </w:rPr>
         <w:t>Densidad Poblacional:</w:t>
       </w:r>
+      <w:r>
+        <w:rPr>
+          <w:sz w:val="32"/>
+          <w:szCs w:val="32"/>
+        </w:rPr>
+        <w:t xml:space="preserve"> </w:t>
+      </w:r>
+      <w:r>
+        <w:rPr>
+          <w:sz w:val="32"/>
+          <w:szCs w:val="32"/>
+        </w:rPr>
+        <w:t>334,23 hab./km²</w:t>
+      </w:r>
+      <w:r>
+        <w:rPr>
+          <w:sz w:val="32"/>
+          <w:szCs w:val="32"/>
+        </w:rPr>
+        <w:t>.</w:t>
+      </w:r>
     </w:p>
     <w:p>
       <w:pPr>
@@ -2343,29 +3353,171 @@
         </w:rPr>
         <w:t>Platos típicos principales:</w:t>
       </w:r>
-    </w:p>
-    <w:p>
-      <w:pPr>
-        <w:rPr>
-          <w:sz w:val="32"/>
-          <w:szCs w:val="32"/>
-        </w:rPr>
-      </w:pPr>
-    </w:p>
-    <w:p>
-      <w:pPr>
-        <w:rPr>
-          <w:sz w:val="32"/>
-          <w:szCs w:val="32"/>
-        </w:rPr>
-      </w:pPr>
-    </w:p>
-    <w:p>
-      <w:pPr>
-        <w:rPr>
-          <w:sz w:val="32"/>
-          <w:szCs w:val="32"/>
-          <w:u w:val="single"/>
+      <w:r>
+        <w:rPr>
+          <w:sz w:val="32"/>
+          <w:szCs w:val="32"/>
+        </w:rPr>
+        <w:t xml:space="preserve"> S</w:t>
+      </w:r>
+      <w:r>
+        <w:rPr>
+          <w:sz w:val="32"/>
+          <w:szCs w:val="32"/>
+        </w:rPr>
+        <w:t>ashimi</w:t>
+      </w:r>
+      <w:r>
+        <w:rPr>
+          <w:sz w:val="32"/>
+          <w:szCs w:val="32"/>
+        </w:rPr>
+        <w:t>:</w:t>
+      </w:r>
+      <w:r>
+        <w:rPr>
+          <w:sz w:val="32"/>
+          <w:szCs w:val="32"/>
+        </w:rPr>
+        <w:t xml:space="preserve"> es un platillo japonés que consiste en rebanadas finas de pescado crudo, generalmente servido con salsa de soja y wasabi. </w:t>
+      </w:r>
+      <w:r>
+        <w:rPr>
+          <w:sz w:val="32"/>
+          <w:szCs w:val="32"/>
+        </w:rPr>
+        <w:t>N</w:t>
+      </w:r>
+      <w:r>
+        <w:rPr>
+          <w:sz w:val="32"/>
+          <w:szCs w:val="32"/>
+        </w:rPr>
+        <w:t>igiri</w:t>
+      </w:r>
+      <w:r>
+        <w:rPr>
+          <w:sz w:val="32"/>
+          <w:szCs w:val="32"/>
+        </w:rPr>
+        <w:t>:</w:t>
+      </w:r>
+      <w:r>
+        <w:rPr>
+          <w:sz w:val="32"/>
+          <w:szCs w:val="32"/>
+        </w:rPr>
+        <w:t xml:space="preserve"> es un tipo de sushi que consiste en una bola de arroz cubierta con una rebanada de pescado crudo o mariscos. </w:t>
+      </w:r>
+      <w:r>
+        <w:rPr>
+          <w:sz w:val="32"/>
+          <w:szCs w:val="32"/>
+        </w:rPr>
+        <w:t>T</w:t>
+      </w:r>
+      <w:r>
+        <w:rPr>
+          <w:sz w:val="32"/>
+          <w:szCs w:val="32"/>
+        </w:rPr>
+        <w:t>emaki</w:t>
+      </w:r>
+      <w:r>
+        <w:rPr>
+          <w:sz w:val="32"/>
+          <w:szCs w:val="32"/>
+        </w:rPr>
+        <w:t>:</w:t>
+      </w:r>
+      <w:r>
+        <w:rPr>
+          <w:sz w:val="32"/>
+          <w:szCs w:val="32"/>
+        </w:rPr>
+        <w:t xml:space="preserve"> es un cono de alga nori relleno de arroz, pescado crudo, verduras y otros ingredientes</w:t>
+      </w:r>
+      <w:r>
+        <w:rPr>
+          <w:sz w:val="32"/>
+          <w:szCs w:val="32"/>
+        </w:rPr>
+        <w:t>.</w:t>
+      </w:r>
+    </w:p>
+    <w:p>
+      <w:pPr>
+        <w:rPr>
+          <w:sz w:val="32"/>
+          <w:szCs w:val="32"/>
+        </w:rPr>
+      </w:pPr>
+    </w:p>
+    <w:p>
+      <w:pPr>
+        <w:rPr>
+          <w:sz w:val="32"/>
+          <w:szCs w:val="32"/>
+        </w:rPr>
+      </w:pPr>
+    </w:p>
+    <w:p>
+      <w:pPr>
+        <w:rPr>
+          <w:sz w:val="32"/>
+          <w:szCs w:val="32"/>
+        </w:rPr>
+      </w:pPr>
+    </w:p>
+    <w:p>
+      <w:pPr>
+        <w:rPr>
+          <w:sz w:val="32"/>
+          <w:szCs w:val="32"/>
+        </w:rPr>
+      </w:pPr>
+    </w:p>
+    <w:p>
+      <w:pPr>
+        <w:rPr>
+          <w:sz w:val="32"/>
+          <w:szCs w:val="32"/>
+        </w:rPr>
+      </w:pPr>
+    </w:p>
+    <w:p>
+      <w:pPr>
+        <w:rPr>
+          <w:sz w:val="32"/>
+          <w:szCs w:val="32"/>
+        </w:rPr>
+      </w:pPr>
+    </w:p>
+    <w:p>
+      <w:pPr>
+        <w:rPr>
+          <w:b/>
+          <w:bCs/>
+          <w:sz w:val="36"/>
+          <w:szCs w:val="36"/>
+        </w:rPr>
+      </w:pPr>
+      <w:r>
+        <w:rPr>
+          <w:b/>
+          <w:bCs/>
+          <w:sz w:val="36"/>
+          <w:szCs w:val="36"/>
+        </w:rPr>
+        <w:lastRenderedPageBreak/>
+        <w:t>Nigeria</w:t>
+      </w:r>
+    </w:p>
+    <w:p>
+      <w:pPr>
+        <w:rPr>
+          <w:sz w:val="32"/>
+          <w:szCs w:val="32"/>
         </w:rPr>
       </w:pPr>
       <w:r>
@@ -2376,13 +3528,19 @@
         </w:rPr>
         <w:t>Continente:</w:t>
       </w:r>
-    </w:p>
-    <w:p>
-      <w:pPr>
-        <w:rPr>
-          <w:sz w:val="32"/>
-          <w:szCs w:val="32"/>
-          <w:u w:val="single"/>
+      <w:r>
+        <w:rPr>
+          <w:sz w:val="32"/>
+          <w:szCs w:val="32"/>
+        </w:rPr>
+        <w:t xml:space="preserve"> África.</w:t>
+      </w:r>
+    </w:p>
+    <w:p>
+      <w:pPr>
+        <w:rPr>
+          <w:sz w:val="32"/>
+          <w:szCs w:val="32"/>
         </w:rPr>
       </w:pPr>
       <w:r>
@@ -2393,13 +3551,19 @@
         </w:rPr>
         <w:t>Capital:</w:t>
       </w:r>
-    </w:p>
-    <w:p>
-      <w:pPr>
-        <w:rPr>
-          <w:sz w:val="32"/>
-          <w:szCs w:val="32"/>
-          <w:u w:val="single"/>
+      <w:r>
+        <w:rPr>
+          <w:sz w:val="32"/>
+          <w:szCs w:val="32"/>
+        </w:rPr>
+        <w:t xml:space="preserve"> Abuya.</w:t>
+      </w:r>
+    </w:p>
+    <w:p>
+      <w:pPr>
+        <w:rPr>
+          <w:sz w:val="32"/>
+          <w:szCs w:val="32"/>
         </w:rPr>
       </w:pPr>
       <w:r>
@@ -2410,13 +3574,26 @@
         </w:rPr>
         <w:t>Idioma oficial:</w:t>
       </w:r>
-    </w:p>
-    <w:p>
-      <w:pPr>
-        <w:rPr>
-          <w:sz w:val="32"/>
-          <w:szCs w:val="32"/>
-          <w:u w:val="single"/>
+      <w:r>
+        <w:rPr>
+          <w:sz w:val="32"/>
+          <w:szCs w:val="32"/>
+        </w:rPr>
+        <w:t xml:space="preserve"> </w:t>
+      </w:r>
+      <w:r>
+        <w:rPr>
+          <w:sz w:val="32"/>
+          <w:szCs w:val="32"/>
+        </w:rPr>
+        <w:t>Inglés.</w:t>
+      </w:r>
+    </w:p>
+    <w:p>
+      <w:pPr>
+        <w:rPr>
+          <w:sz w:val="32"/>
+          <w:szCs w:val="32"/>
         </w:rPr>
       </w:pPr>
       <w:r>
@@ -2427,13 +3604,19 @@
         </w:rPr>
         <w:t>Gentilicio:</w:t>
       </w:r>
-    </w:p>
-    <w:p>
-      <w:pPr>
-        <w:rPr>
-          <w:sz w:val="32"/>
-          <w:szCs w:val="32"/>
-          <w:u w:val="single"/>
+      <w:r>
+        <w:rPr>
+          <w:sz w:val="32"/>
+          <w:szCs w:val="32"/>
+        </w:rPr>
+        <w:t xml:space="preserve"> Nigeriano, nigeriana, nigerianos.</w:t>
+      </w:r>
+    </w:p>
+    <w:p>
+      <w:pPr>
+        <w:rPr>
+          <w:sz w:val="32"/>
+          <w:szCs w:val="32"/>
         </w:rPr>
       </w:pPr>
       <w:r>
@@ -2444,13 +3627,33 @@
         </w:rPr>
         <w:t>Moneda:</w:t>
       </w:r>
-    </w:p>
-    <w:p>
-      <w:pPr>
-        <w:rPr>
-          <w:sz w:val="32"/>
-          <w:szCs w:val="32"/>
-          <w:u w:val="single"/>
+      <w:r>
+        <w:rPr>
+          <w:sz w:val="32"/>
+          <w:szCs w:val="32"/>
+        </w:rPr>
+        <w:t xml:space="preserve"> </w:t>
+      </w:r>
+      <w:r>
+        <w:rPr>
+          <w:sz w:val="32"/>
+          <w:szCs w:val="32"/>
+        </w:rPr>
+        <w:t>Naira​ (₦, ISO N)</w:t>
+      </w:r>
+      <w:r>
+        <w:rPr>
+          <w:sz w:val="32"/>
+          <w:szCs w:val="32"/>
+        </w:rPr>
+        <w:t>.</w:t>
+      </w:r>
+    </w:p>
+    <w:p>
+      <w:pPr>
+        <w:rPr>
+          <w:sz w:val="32"/>
+          <w:szCs w:val="32"/>
         </w:rPr>
       </w:pPr>
       <w:r>
@@ -2461,6 +3664,27 @@
         </w:rPr>
         <w:t>Forma de gobierno:</w:t>
       </w:r>
+      <w:r>
+        <w:rPr>
+          <w:sz w:val="32"/>
+          <w:szCs w:val="32"/>
+        </w:rPr>
+        <w:t xml:space="preserve"> </w:t>
+      </w:r>
+      <w:r>
+        <w:rPr>
+          <w:sz w:val="32"/>
+          <w:szCs w:val="32"/>
+        </w:rPr>
+        <w:t>República federal presidencialista</w:t>
+      </w:r>
+      <w:r>
+        <w:rPr>
+          <w:sz w:val="32"/>
+          <w:szCs w:val="32"/>
+        </w:rPr>
+        <w:t>.</w:t>
+      </w:r>
     </w:p>
     <w:p>
       <w:pPr>
@@ -2478,13 +3702,33 @@
         </w:rPr>
         <w:t>Presidente:</w:t>
       </w:r>
-    </w:p>
-    <w:p>
-      <w:pPr>
-        <w:rPr>
-          <w:sz w:val="32"/>
-          <w:szCs w:val="32"/>
-          <w:u w:val="single"/>
+      <w:r>
+        <w:rPr>
+          <w:sz w:val="32"/>
+          <w:szCs w:val="32"/>
+        </w:rPr>
+        <w:t xml:space="preserve"> </w:t>
+      </w:r>
+      <w:r>
+        <w:rPr>
+          <w:sz w:val="32"/>
+          <w:szCs w:val="32"/>
+        </w:rPr>
+        <w:t>Bola Tinubu</w:t>
+      </w:r>
+      <w:r>
+        <w:rPr>
+          <w:sz w:val="32"/>
+          <w:szCs w:val="32"/>
+        </w:rPr>
+        <w:t>.</w:t>
+      </w:r>
+    </w:p>
+    <w:p>
+      <w:pPr>
+        <w:rPr>
+          <w:sz w:val="32"/>
+          <w:szCs w:val="32"/>
         </w:rPr>
       </w:pPr>
       <w:r>
@@ -2495,13 +3739,47 @@
         </w:rPr>
         <w:t>Superficie:</w:t>
       </w:r>
-    </w:p>
-    <w:p>
-      <w:pPr>
-        <w:rPr>
-          <w:sz w:val="32"/>
-          <w:szCs w:val="32"/>
-          <w:u w:val="single"/>
+      <w:r>
+        <w:rPr>
+          <w:sz w:val="32"/>
+          <w:szCs w:val="32"/>
+        </w:rPr>
+        <w:t xml:space="preserve"> </w:t>
+      </w:r>
+      <w:r>
+        <w:rPr>
+          <w:sz w:val="32"/>
+          <w:szCs w:val="32"/>
+        </w:rPr>
+        <w:t>923</w:t>
+      </w:r>
+      <w:r>
+        <w:rPr>
+          <w:sz w:val="32"/>
+          <w:szCs w:val="32"/>
+        </w:rPr>
+        <w:t>.</w:t>
+      </w:r>
+      <w:r>
+        <w:rPr>
+          <w:sz w:val="32"/>
+          <w:szCs w:val="32"/>
+        </w:rPr>
+        <w:t>768​ km²</w:t>
+      </w:r>
+      <w:r>
+        <w:rPr>
+          <w:sz w:val="32"/>
+          <w:szCs w:val="32"/>
+        </w:rPr>
+        <w:t>.</w:t>
+      </w:r>
+    </w:p>
+    <w:p>
+      <w:pPr>
+        <w:rPr>
+          <w:sz w:val="32"/>
+          <w:szCs w:val="32"/>
         </w:rPr>
       </w:pPr>
       <w:r>
@@ -2512,13 +3790,54 @@
         </w:rPr>
         <w:t>Población:</w:t>
       </w:r>
-    </w:p>
-    <w:p>
-      <w:pPr>
-        <w:rPr>
-          <w:sz w:val="32"/>
-          <w:szCs w:val="32"/>
-          <w:u w:val="single"/>
+      <w:r>
+        <w:rPr>
+          <w:sz w:val="32"/>
+          <w:szCs w:val="32"/>
+        </w:rPr>
+        <w:t xml:space="preserve"> </w:t>
+      </w:r>
+      <w:r>
+        <w:rPr>
+          <w:sz w:val="32"/>
+          <w:szCs w:val="32"/>
+        </w:rPr>
+        <w:t>222</w:t>
+      </w:r>
+      <w:r>
+        <w:rPr>
+          <w:sz w:val="32"/>
+          <w:szCs w:val="32"/>
+        </w:rPr>
+        <w:t>.</w:t>
+      </w:r>
+      <w:r>
+        <w:rPr>
+          <w:sz w:val="32"/>
+          <w:szCs w:val="32"/>
+        </w:rPr>
+        <w:t>486</w:t>
+      </w:r>
+      <w:r>
+        <w:rPr>
+          <w:sz w:val="32"/>
+          <w:szCs w:val="32"/>
+        </w:rPr>
+        <w:t>.</w:t>
+      </w:r>
+      <w:r>
+        <w:rPr>
+          <w:sz w:val="32"/>
+          <w:szCs w:val="32"/>
+        </w:rPr>
+        <w:t>000 hab.</w:t>
+      </w:r>
+    </w:p>
+    <w:p>
+      <w:pPr>
+        <w:rPr>
+          <w:sz w:val="32"/>
+          <w:szCs w:val="32"/>
         </w:rPr>
       </w:pPr>
       <w:r>
@@ -2529,6 +3848,20 @@
         </w:rPr>
         <w:t>Densidad Poblacional:</w:t>
       </w:r>
+      <w:r>
+        <w:rPr>
+          <w:sz w:val="32"/>
+          <w:szCs w:val="32"/>
+        </w:rPr>
+        <w:t xml:space="preserve"> </w:t>
+      </w:r>
+      <w:r>
+        <w:rPr>
+          <w:sz w:val="32"/>
+          <w:szCs w:val="32"/>
+        </w:rPr>
+        <w:t>240,8​ hab./km²</w:t>
+      </w:r>
     </w:p>
     <w:p>
       <w:pPr>
@@ -2545,29 +3878,146 @@
         </w:rPr>
         <w:t>Platos típicos principales:</w:t>
       </w:r>
-    </w:p>
-    <w:p>
-      <w:pPr>
-        <w:rPr>
-          <w:sz w:val="32"/>
-          <w:szCs w:val="32"/>
-        </w:rPr>
-      </w:pPr>
-    </w:p>
-    <w:p>
-      <w:pPr>
-        <w:rPr>
-          <w:sz w:val="32"/>
-          <w:szCs w:val="32"/>
-        </w:rPr>
-      </w:pPr>
-    </w:p>
-    <w:p>
-      <w:pPr>
-        <w:rPr>
-          <w:sz w:val="32"/>
-          <w:szCs w:val="32"/>
-          <w:u w:val="single"/>
+      <w:r>
+        <w:rPr>
+          <w:sz w:val="32"/>
+          <w:szCs w:val="32"/>
+        </w:rPr>
+        <w:t xml:space="preserve"> </w:t>
+      </w:r>
+      <w:r>
+        <w:rPr>
+          <w:sz w:val="32"/>
+          <w:szCs w:val="32"/>
+        </w:rPr>
+        <w:t>Arroz frito nigeriano: Se prepara con arroz, verduras, carne y especias.</w:t>
+      </w:r>
+      <w:r>
+        <w:rPr>
+          <w:sz w:val="32"/>
+          <w:szCs w:val="32"/>
+        </w:rPr>
+        <w:t xml:space="preserve"> </w:t>
+      </w:r>
+      <w:r>
+        <w:rPr>
+          <w:sz w:val="32"/>
+          <w:szCs w:val="32"/>
+        </w:rPr>
+        <w:t>Jollof rice: Es un plato de arroz cocinado con tomate y especias.</w:t>
+      </w:r>
+      <w:r>
+        <w:rPr>
+          <w:sz w:val="32"/>
+          <w:szCs w:val="32"/>
+        </w:rPr>
+        <w:t xml:space="preserve"> </w:t>
+      </w:r>
+      <w:r>
+        <w:rPr>
+          <w:sz w:val="32"/>
+          <w:szCs w:val="32"/>
+        </w:rPr>
+        <w:t>Melon seed and beef soup: Es una sopa de semillas de melón y carne.</w:t>
+      </w:r>
+    </w:p>
+    <w:p>
+      <w:pPr>
+        <w:rPr>
+          <w:sz w:val="32"/>
+          <w:szCs w:val="32"/>
+        </w:rPr>
+      </w:pPr>
+    </w:p>
+    <w:p>
+      <w:pPr>
+        <w:rPr>
+          <w:sz w:val="28"/>
+          <w:szCs w:val="28"/>
+        </w:rPr>
+      </w:pPr>
+    </w:p>
+    <w:p>
+      <w:pPr>
+        <w:rPr>
+          <w:sz w:val="28"/>
+          <w:szCs w:val="28"/>
+        </w:rPr>
+      </w:pPr>
+    </w:p>
+    <w:p>
+      <w:pPr>
+        <w:rPr>
+          <w:sz w:val="28"/>
+          <w:szCs w:val="28"/>
+        </w:rPr>
+      </w:pPr>
+    </w:p>
+    <w:p>
+      <w:pPr>
+        <w:rPr>
+          <w:sz w:val="28"/>
+          <w:szCs w:val="28"/>
+        </w:rPr>
+      </w:pPr>
+    </w:p>
+    <w:p>
+      <w:pPr>
+        <w:rPr>
+          <w:sz w:val="28"/>
+          <w:szCs w:val="28"/>
+        </w:rPr>
+      </w:pPr>
+    </w:p>
+    <w:p>
+      <w:pPr>
+        <w:rPr>
+          <w:sz w:val="28"/>
+          <w:szCs w:val="28"/>
+        </w:rPr>
+      </w:pPr>
+    </w:p>
+    <w:p>
+      <w:pPr>
+        <w:rPr>
+          <w:sz w:val="28"/>
+          <w:szCs w:val="28"/>
+        </w:rPr>
+      </w:pPr>
+    </w:p>
+    <w:p>
+      <w:pPr>
+        <w:rPr>
+          <w:sz w:val="28"/>
+          <w:szCs w:val="28"/>
+        </w:rPr>
+      </w:pPr>
+    </w:p>
+    <w:p>
+      <w:pPr>
+        <w:rPr>
+          <w:b/>
+          <w:bCs/>
+          <w:sz w:val="36"/>
+          <w:szCs w:val="36"/>
+        </w:rPr>
+      </w:pPr>
+      <w:r>
+        <w:rPr>
+          <w:b/>
+          <w:bCs/>
+          <w:sz w:val="36"/>
+          <w:szCs w:val="36"/>
+        </w:rPr>
+        <w:lastRenderedPageBreak/>
+        <w:t>Nueva Zelanda</w:t>
+      </w:r>
+    </w:p>
+    <w:p>
+      <w:pPr>
+        <w:rPr>
+          <w:sz w:val="32"/>
+          <w:szCs w:val="32"/>
         </w:rPr>
       </w:pPr>
       <w:r>
@@ -2578,13 +4028,26 @@
         </w:rPr>
         <w:t>Continente:</w:t>
       </w:r>
-    </w:p>
-    <w:p>
-      <w:pPr>
-        <w:rPr>
-          <w:sz w:val="32"/>
-          <w:szCs w:val="32"/>
-          <w:u w:val="single"/>
+      <w:r>
+        <w:rPr>
+          <w:sz w:val="32"/>
+          <w:szCs w:val="32"/>
+        </w:rPr>
+        <w:t xml:space="preserve"> </w:t>
+      </w:r>
+      <w:r>
+        <w:rPr>
+          <w:sz w:val="32"/>
+          <w:szCs w:val="32"/>
+        </w:rPr>
+        <w:t>Oceanía.</w:t>
+      </w:r>
+    </w:p>
+    <w:p>
+      <w:pPr>
+        <w:rPr>
+          <w:sz w:val="32"/>
+          <w:szCs w:val="32"/>
         </w:rPr>
       </w:pPr>
       <w:r>
@@ -2595,13 +4058,33 @@
         </w:rPr>
         <w:t>Capital:</w:t>
       </w:r>
-    </w:p>
-    <w:p>
-      <w:pPr>
-        <w:rPr>
-          <w:sz w:val="32"/>
-          <w:szCs w:val="32"/>
-          <w:u w:val="single"/>
+      <w:r>
+        <w:rPr>
+          <w:sz w:val="32"/>
+          <w:szCs w:val="32"/>
+        </w:rPr>
+        <w:t xml:space="preserve"> </w:t>
+      </w:r>
+      <w:r>
+        <w:rPr>
+          <w:sz w:val="32"/>
+          <w:szCs w:val="32"/>
+        </w:rPr>
+        <w:t>Wellington</w:t>
+      </w:r>
+      <w:r>
+        <w:rPr>
+          <w:sz w:val="32"/>
+          <w:szCs w:val="32"/>
+        </w:rPr>
+        <w:t>.</w:t>
+      </w:r>
+    </w:p>
+    <w:p>
+      <w:pPr>
+        <w:rPr>
+          <w:sz w:val="32"/>
+          <w:szCs w:val="32"/>
         </w:rPr>
       </w:pPr>
       <w:r>
@@ -2612,13 +4095,26 @@
         </w:rPr>
         <w:t>Idioma oficial:</w:t>
       </w:r>
-    </w:p>
-    <w:p>
-      <w:pPr>
-        <w:rPr>
-          <w:sz w:val="32"/>
-          <w:szCs w:val="32"/>
-          <w:u w:val="single"/>
+      <w:r>
+        <w:rPr>
+          <w:sz w:val="32"/>
+          <w:szCs w:val="32"/>
+        </w:rPr>
+        <w:t xml:space="preserve"> </w:t>
+      </w:r>
+      <w:r>
+        <w:rPr>
+          <w:sz w:val="32"/>
+          <w:szCs w:val="32"/>
+        </w:rPr>
+        <w:t>Inglés.</w:t>
+      </w:r>
+    </w:p>
+    <w:p>
+      <w:pPr>
+        <w:rPr>
+          <w:sz w:val="32"/>
+          <w:szCs w:val="32"/>
         </w:rPr>
       </w:pPr>
       <w:r>
@@ -2629,31 +4125,616 @@
         </w:rPr>
         <w:t>Gentilicio:</w:t>
       </w:r>
-    </w:p>
-    <w:p>
-      <w:pPr>
-        <w:rPr>
-          <w:sz w:val="32"/>
-          <w:szCs w:val="32"/>
-          <w:u w:val="single"/>
-        </w:rPr>
-      </w:pPr>
-      <w:r>
-        <w:rPr>
-          <w:sz w:val="32"/>
-          <w:szCs w:val="32"/>
-          <w:u w:val="single"/>
+      <w:r>
+        <w:rPr>
+          <w:sz w:val="32"/>
+          <w:szCs w:val="32"/>
+        </w:rPr>
+        <w:t xml:space="preserve"> </w:t>
+      </w:r>
+      <w:r>
+        <w:rPr>
+          <w:sz w:val="32"/>
+          <w:szCs w:val="32"/>
+        </w:rPr>
+        <w:t>Neozelandés</w:t>
+      </w:r>
+      <w:r>
+        <w:rPr>
+          <w:sz w:val="32"/>
+          <w:szCs w:val="32"/>
+        </w:rPr>
+        <w:t>, n</w:t>
+      </w:r>
+      <w:r>
+        <w:rPr>
+          <w:sz w:val="32"/>
+          <w:szCs w:val="32"/>
+        </w:rPr>
+        <w:t>eozeland</w:t>
+      </w:r>
+      <w:r>
+        <w:rPr>
+          <w:sz w:val="32"/>
+          <w:szCs w:val="32"/>
+        </w:rPr>
+        <w:t>esa, n</w:t>
+      </w:r>
+      <w:r>
+        <w:rPr>
+          <w:sz w:val="32"/>
+          <w:szCs w:val="32"/>
+        </w:rPr>
+        <w:t>eozeland</w:t>
+      </w:r>
+      <w:r>
+        <w:rPr>
+          <w:sz w:val="32"/>
+          <w:szCs w:val="32"/>
+        </w:rPr>
+        <w:t>eses.</w:t>
+      </w:r>
+    </w:p>
+    <w:p>
+      <w:pPr>
+        <w:rPr>
+          <w:sz w:val="32"/>
+          <w:szCs w:val="32"/>
+        </w:rPr>
+      </w:pPr>
+      <w:r>
+        <w:rPr>
+          <w:sz w:val="32"/>
+          <w:szCs w:val="32"/>
+          <w:u w:val="single"/>
+        </w:rPr>
+        <w:t>Moneda:</w:t>
+      </w:r>
+      <w:r>
+        <w:rPr>
+          <w:sz w:val="32"/>
+          <w:szCs w:val="32"/>
+        </w:rPr>
+        <w:t xml:space="preserve"> </w:t>
+      </w:r>
+      <w:r>
+        <w:rPr>
+          <w:sz w:val="32"/>
+          <w:szCs w:val="32"/>
+        </w:rPr>
+        <w:t>Dólar neozelandés (NZD)</w:t>
+      </w:r>
+      <w:r>
+        <w:rPr>
+          <w:sz w:val="32"/>
+          <w:szCs w:val="32"/>
+        </w:rPr>
+        <w:t>.</w:t>
+      </w:r>
+    </w:p>
+    <w:p>
+      <w:pPr>
+        <w:rPr>
+          <w:sz w:val="32"/>
+          <w:szCs w:val="32"/>
+        </w:rPr>
+      </w:pPr>
+      <w:r>
+        <w:rPr>
+          <w:sz w:val="32"/>
+          <w:szCs w:val="32"/>
+          <w:u w:val="single"/>
+        </w:rPr>
+        <w:t>Forma de gobierno:</w:t>
+      </w:r>
+      <w:r>
+        <w:rPr>
+          <w:sz w:val="32"/>
+          <w:szCs w:val="32"/>
+        </w:rPr>
+        <w:t xml:space="preserve"> </w:t>
+      </w:r>
+      <w:r>
+        <w:rPr>
+          <w:sz w:val="32"/>
+          <w:szCs w:val="32"/>
+        </w:rPr>
+        <w:t>Monarquía parlamentaria</w:t>
+      </w:r>
+      <w:r>
+        <w:rPr>
+          <w:sz w:val="32"/>
+          <w:szCs w:val="32"/>
+        </w:rPr>
+        <w:t>.</w:t>
+      </w:r>
+    </w:p>
+    <w:p>
+      <w:pPr>
+        <w:rPr>
+          <w:sz w:val="32"/>
+          <w:szCs w:val="32"/>
+          <w:u w:val="single"/>
+        </w:rPr>
+      </w:pPr>
+      <w:r>
+        <w:rPr>
+          <w:sz w:val="32"/>
+          <w:szCs w:val="32"/>
+          <w:u w:val="single"/>
+        </w:rPr>
+        <w:t>Primer ministro</w:t>
+      </w:r>
+      <w:r>
+        <w:rPr>
+          <w:sz w:val="32"/>
+          <w:szCs w:val="32"/>
+          <w:u w:val="single"/>
+        </w:rPr>
+        <w:t>:</w:t>
+      </w:r>
+      <w:r>
+        <w:rPr>
+          <w:sz w:val="32"/>
+          <w:szCs w:val="32"/>
+        </w:rPr>
+        <w:t xml:space="preserve"> </w:t>
+      </w:r>
+      <w:r>
+        <w:rPr>
+          <w:sz w:val="32"/>
+          <w:szCs w:val="32"/>
+        </w:rPr>
+        <w:t>Chris Hipkins</w:t>
+      </w:r>
+      <w:r>
+        <w:rPr>
+          <w:sz w:val="32"/>
+          <w:szCs w:val="32"/>
+        </w:rPr>
+        <w:t>.</w:t>
+      </w:r>
+    </w:p>
+    <w:p>
+      <w:pPr>
+        <w:rPr>
+          <w:sz w:val="32"/>
+          <w:szCs w:val="32"/>
+        </w:rPr>
+      </w:pPr>
+      <w:r>
+        <w:rPr>
+          <w:sz w:val="32"/>
+          <w:szCs w:val="32"/>
+          <w:u w:val="single"/>
+        </w:rPr>
+        <w:t>Superficie:</w:t>
+      </w:r>
+      <w:r>
+        <w:rPr>
+          <w:sz w:val="32"/>
+          <w:szCs w:val="32"/>
+        </w:rPr>
+        <w:t xml:space="preserve"> </w:t>
+      </w:r>
+      <w:r>
+        <w:rPr>
+          <w:sz w:val="32"/>
+          <w:szCs w:val="32"/>
+        </w:rPr>
+        <w:t>268</w:t>
+      </w:r>
+      <w:r>
+        <w:rPr>
+          <w:sz w:val="32"/>
+          <w:szCs w:val="32"/>
+        </w:rPr>
+        <w:t>.</w:t>
+      </w:r>
+      <w:r>
+        <w:rPr>
+          <w:sz w:val="32"/>
+          <w:szCs w:val="32"/>
+        </w:rPr>
+        <w:t>838​ km²</w:t>
+      </w:r>
+      <w:r>
+        <w:rPr>
+          <w:sz w:val="32"/>
+          <w:szCs w:val="32"/>
+        </w:rPr>
+        <w:t>.</w:t>
+      </w:r>
+    </w:p>
+    <w:p>
+      <w:pPr>
+        <w:rPr>
+          <w:sz w:val="32"/>
+          <w:szCs w:val="32"/>
+        </w:rPr>
+      </w:pPr>
+      <w:r>
+        <w:rPr>
+          <w:sz w:val="32"/>
+          <w:szCs w:val="32"/>
+          <w:u w:val="single"/>
+        </w:rPr>
+        <w:t>Población:</w:t>
+      </w:r>
+      <w:r>
+        <w:rPr>
+          <w:sz w:val="32"/>
+          <w:szCs w:val="32"/>
+        </w:rPr>
+        <w:t xml:space="preserve"> </w:t>
+      </w:r>
+      <w:r>
+        <w:rPr>
+          <w:sz w:val="32"/>
+          <w:szCs w:val="32"/>
+        </w:rPr>
+        <w:t>5</w:t>
+      </w:r>
+      <w:r>
+        <w:rPr>
+          <w:sz w:val="32"/>
+          <w:szCs w:val="32"/>
+        </w:rPr>
+        <w:t>.</w:t>
+      </w:r>
+      <w:r>
+        <w:rPr>
+          <w:sz w:val="32"/>
+          <w:szCs w:val="32"/>
+        </w:rPr>
+        <w:t>006</w:t>
+      </w:r>
+      <w:r>
+        <w:rPr>
+          <w:sz w:val="32"/>
+          <w:szCs w:val="32"/>
+        </w:rPr>
+        <w:t>.</w:t>
+      </w:r>
+      <w:r>
+        <w:rPr>
+          <w:sz w:val="32"/>
+          <w:szCs w:val="32"/>
+        </w:rPr>
+        <w:t>020 hab.</w:t>
+      </w:r>
+    </w:p>
+    <w:p>
+      <w:pPr>
+        <w:rPr>
+          <w:sz w:val="32"/>
+          <w:szCs w:val="32"/>
+        </w:rPr>
+      </w:pPr>
+      <w:r>
+        <w:rPr>
+          <w:sz w:val="32"/>
+          <w:szCs w:val="32"/>
+          <w:u w:val="single"/>
+        </w:rPr>
+        <w:t>Densidad Poblacional:</w:t>
+      </w:r>
+      <w:r>
+        <w:rPr>
+          <w:sz w:val="32"/>
+          <w:szCs w:val="32"/>
+        </w:rPr>
+        <w:t xml:space="preserve"> </w:t>
+      </w:r>
+      <w:r>
+        <w:rPr>
+          <w:sz w:val="32"/>
+          <w:szCs w:val="32"/>
+        </w:rPr>
+        <w:t>18,3 hab./km²</w:t>
+      </w:r>
+      <w:r>
+        <w:rPr>
+          <w:sz w:val="32"/>
+          <w:szCs w:val="32"/>
+        </w:rPr>
+        <w:t>.</w:t>
+      </w:r>
+    </w:p>
+    <w:p>
+      <w:pPr>
+        <w:rPr>
+          <w:sz w:val="32"/>
+          <w:szCs w:val="32"/>
+        </w:rPr>
+      </w:pPr>
+      <w:r>
+        <w:rPr>
+          <w:sz w:val="32"/>
+          <w:szCs w:val="32"/>
+          <w:u w:val="single"/>
+        </w:rPr>
+        <w:t>Platos típicos principales:</w:t>
+      </w:r>
+      <w:r>
+        <w:rPr>
+          <w:sz w:val="32"/>
+          <w:szCs w:val="32"/>
+        </w:rPr>
+        <w:t xml:space="preserve"> </w:t>
+      </w:r>
+      <w:r>
+        <w:rPr>
+          <w:sz w:val="32"/>
+          <w:szCs w:val="32"/>
+        </w:rPr>
+        <w:t>Hangi maorí: Es un método de cocción tradicional maorí que se prepara en un horno en el suelo. Se cocina carne, pescado y verduras al vapor.</w:t>
+      </w:r>
+      <w:r>
+        <w:rPr>
+          <w:sz w:val="32"/>
+          <w:szCs w:val="32"/>
+        </w:rPr>
+        <w:t xml:space="preserve"> </w:t>
+      </w:r>
+      <w:r>
+        <w:rPr>
+          <w:sz w:val="32"/>
+          <w:szCs w:val="32"/>
+        </w:rPr>
+        <w:t>Asado Hogget: Es un cordero asado que se cocina con patatas, batatas, guisantes y calabaza. Se baña con una deliciosa salsa de menta.</w:t>
+      </w:r>
+      <w:r>
+        <w:rPr>
+          <w:sz w:val="32"/>
+          <w:szCs w:val="32"/>
+        </w:rPr>
+        <w:t xml:space="preserve"> </w:t>
+      </w:r>
+      <w:r>
+        <w:rPr>
+          <w:sz w:val="32"/>
+          <w:szCs w:val="32"/>
+        </w:rPr>
+        <w:t>Tartas saladas (o «pies»): Son pasteles salados rellenos de carne, verduras y queso.</w:t>
+      </w:r>
+    </w:p>
+    <w:p>
+      <w:pPr>
+        <w:rPr>
+          <w:sz w:val="32"/>
+          <w:szCs w:val="32"/>
+          <w:u w:val="single"/>
+        </w:rPr>
+      </w:pPr>
+    </w:p>
+    <w:p>
+      <w:pPr>
+        <w:rPr>
+          <w:sz w:val="32"/>
+          <w:szCs w:val="32"/>
+          <w:u w:val="single"/>
+        </w:rPr>
+      </w:pPr>
+    </w:p>
+    <w:p>
+      <w:pPr>
+        <w:rPr>
+          <w:sz w:val="32"/>
+          <w:szCs w:val="32"/>
+          <w:u w:val="single"/>
+        </w:rPr>
+      </w:pPr>
+    </w:p>
+    <w:p>
+      <w:pPr>
+        <w:rPr>
+          <w:sz w:val="32"/>
+          <w:szCs w:val="32"/>
+          <w:u w:val="single"/>
+        </w:rPr>
+      </w:pPr>
+    </w:p>
+    <w:p>
+      <w:pPr>
+        <w:rPr>
+          <w:sz w:val="32"/>
+          <w:szCs w:val="32"/>
+          <w:u w:val="single"/>
+        </w:rPr>
+      </w:pPr>
+    </w:p>
+    <w:p>
+      <w:pPr>
+        <w:rPr>
+          <w:sz w:val="32"/>
+          <w:szCs w:val="32"/>
+          <w:u w:val="single"/>
+        </w:rPr>
+      </w:pPr>
+    </w:p>
+    <w:p>
+      <w:pPr>
+        <w:rPr>
+          <w:b/>
+          <w:bCs/>
+          <w:sz w:val="32"/>
+          <w:szCs w:val="32"/>
+        </w:rPr>
+      </w:pPr>
+      <w:r>
+        <w:rPr>
+          <w:b/>
+          <w:bCs/>
+          <w:sz w:val="32"/>
+          <w:szCs w:val="32"/>
         </w:rPr>
         <w:lastRenderedPageBreak/>
+        <w:t>Reino Unido</w:t>
+      </w:r>
+    </w:p>
+    <w:p>
+      <w:pPr>
+        <w:rPr>
+          <w:sz w:val="32"/>
+          <w:szCs w:val="32"/>
+        </w:rPr>
+      </w:pPr>
+      <w:r>
+        <w:rPr>
+          <w:sz w:val="32"/>
+          <w:szCs w:val="32"/>
+          <w:u w:val="single"/>
+        </w:rPr>
+        <w:t>Continente:</w:t>
+      </w:r>
+      <w:r>
+        <w:rPr>
+          <w:sz w:val="32"/>
+          <w:szCs w:val="32"/>
+        </w:rPr>
+        <w:t xml:space="preserve"> </w:t>
+      </w:r>
+      <w:r>
+        <w:rPr>
+          <w:sz w:val="32"/>
+          <w:szCs w:val="32"/>
+        </w:rPr>
+        <w:t>Europa.</w:t>
+      </w:r>
+    </w:p>
+    <w:p>
+      <w:pPr>
+        <w:rPr>
+          <w:sz w:val="32"/>
+          <w:szCs w:val="32"/>
+        </w:rPr>
+      </w:pPr>
+      <w:r>
+        <w:rPr>
+          <w:sz w:val="32"/>
+          <w:szCs w:val="32"/>
+          <w:u w:val="single"/>
+        </w:rPr>
+        <w:t>Capital:</w:t>
+      </w:r>
+      <w:r>
+        <w:rPr>
+          <w:sz w:val="32"/>
+          <w:szCs w:val="32"/>
+        </w:rPr>
+        <w:t xml:space="preserve"> </w:t>
+      </w:r>
+      <w:r>
+        <w:rPr>
+          <w:sz w:val="32"/>
+          <w:szCs w:val="32"/>
+        </w:rPr>
+        <w:t>Londres.</w:t>
+      </w:r>
+    </w:p>
+    <w:p>
+      <w:pPr>
+        <w:rPr>
+          <w:sz w:val="32"/>
+          <w:szCs w:val="32"/>
+        </w:rPr>
+      </w:pPr>
+      <w:r>
+        <w:rPr>
+          <w:sz w:val="32"/>
+          <w:szCs w:val="32"/>
+          <w:u w:val="single"/>
+        </w:rPr>
+        <w:t>Idioma oficial:</w:t>
+      </w:r>
+      <w:r>
+        <w:rPr>
+          <w:sz w:val="32"/>
+          <w:szCs w:val="32"/>
+        </w:rPr>
+        <w:t xml:space="preserve"> </w:t>
+      </w:r>
+      <w:r>
+        <w:rPr>
+          <w:sz w:val="32"/>
+          <w:szCs w:val="32"/>
+        </w:rPr>
+        <w:t>Inglés.</w:t>
+      </w:r>
+    </w:p>
+    <w:p>
+      <w:pPr>
+        <w:rPr>
+          <w:sz w:val="32"/>
+          <w:szCs w:val="32"/>
+        </w:rPr>
+      </w:pPr>
+      <w:r>
+        <w:rPr>
+          <w:sz w:val="32"/>
+          <w:szCs w:val="32"/>
+          <w:u w:val="single"/>
+        </w:rPr>
+        <w:t>Gentilicio:</w:t>
+      </w:r>
+      <w:r>
+        <w:rPr>
+          <w:sz w:val="32"/>
+          <w:szCs w:val="32"/>
+        </w:rPr>
+        <w:t xml:space="preserve"> </w:t>
+      </w:r>
+      <w:r>
+        <w:rPr>
+          <w:sz w:val="32"/>
+          <w:szCs w:val="32"/>
+        </w:rPr>
+        <w:t>Británico, británica, británicos.</w:t>
+      </w:r>
+    </w:p>
+    <w:p>
+      <w:pPr>
+        <w:rPr>
+          <w:sz w:val="32"/>
+          <w:szCs w:val="32"/>
+        </w:rPr>
+      </w:pPr>
+      <w:r>
+        <w:rPr>
+          <w:sz w:val="32"/>
+          <w:szCs w:val="32"/>
+          <w:u w:val="single"/>
+        </w:rPr>
         <w:t>Moneda:</w:t>
       </w:r>
-    </w:p>
-    <w:p>
-      <w:pPr>
-        <w:rPr>
-          <w:sz w:val="32"/>
-          <w:szCs w:val="32"/>
-          <w:u w:val="single"/>
+      <w:r>
+        <w:rPr>
+          <w:sz w:val="32"/>
+          <w:szCs w:val="32"/>
+        </w:rPr>
+        <w:t xml:space="preserve"> </w:t>
+      </w:r>
+      <w:r>
+        <w:rPr>
+          <w:sz w:val="32"/>
+          <w:szCs w:val="32"/>
+        </w:rPr>
+        <w:t>Libra esterlina (£, GBP)</w:t>
+      </w:r>
+      <w:r>
+        <w:rPr>
+          <w:sz w:val="32"/>
+          <w:szCs w:val="32"/>
+        </w:rPr>
+        <w:t>.</w:t>
+      </w:r>
+    </w:p>
+    <w:p>
+      <w:pPr>
+        <w:rPr>
+          <w:sz w:val="32"/>
+          <w:szCs w:val="32"/>
         </w:rPr>
       </w:pPr>
       <w:r>
@@ -2664,30 +4745,79 @@
         </w:rPr>
         <w:t>Forma de gobierno:</w:t>
       </w:r>
-    </w:p>
-    <w:p>
-      <w:pPr>
-        <w:rPr>
-          <w:sz w:val="32"/>
-          <w:szCs w:val="32"/>
-          <w:u w:val="single"/>
-        </w:rPr>
-      </w:pPr>
-      <w:r>
-        <w:rPr>
-          <w:sz w:val="32"/>
-          <w:szCs w:val="32"/>
-          <w:u w:val="single"/>
-        </w:rPr>
-        <w:t>Presidente:</w:t>
-      </w:r>
-    </w:p>
-    <w:p>
-      <w:pPr>
-        <w:rPr>
-          <w:sz w:val="32"/>
-          <w:szCs w:val="32"/>
-          <w:u w:val="single"/>
+      <w:r>
+        <w:rPr>
+          <w:sz w:val="32"/>
+          <w:szCs w:val="32"/>
+        </w:rPr>
+        <w:t xml:space="preserve"> </w:t>
+      </w:r>
+      <w:r>
+        <w:rPr>
+          <w:sz w:val="32"/>
+          <w:szCs w:val="32"/>
+        </w:rPr>
+        <w:t>Monarquía parlamentaria unitaria</w:t>
+      </w:r>
+      <w:r>
+        <w:rPr>
+          <w:sz w:val="32"/>
+          <w:szCs w:val="32"/>
+        </w:rPr>
+        <w:t>.</w:t>
+      </w:r>
+    </w:p>
+    <w:p>
+      <w:pPr>
+        <w:rPr>
+          <w:sz w:val="32"/>
+          <w:szCs w:val="32"/>
+          <w:u w:val="single"/>
+        </w:rPr>
+      </w:pPr>
+      <w:r>
+        <w:rPr>
+          <w:sz w:val="32"/>
+          <w:szCs w:val="32"/>
+          <w:u w:val="single"/>
+        </w:rPr>
+        <w:t>Primer ministro</w:t>
+      </w:r>
+      <w:r>
+        <w:rPr>
+          <w:sz w:val="32"/>
+          <w:szCs w:val="32"/>
+          <w:u w:val="single"/>
+        </w:rPr>
+        <w:t>:</w:t>
+      </w:r>
+      <w:r>
+        <w:rPr>
+          <w:sz w:val="32"/>
+          <w:szCs w:val="32"/>
+        </w:rPr>
+        <w:t xml:space="preserve"> </w:t>
+      </w:r>
+      <w:r>
+        <w:rPr>
+          <w:sz w:val="32"/>
+          <w:szCs w:val="32"/>
+        </w:rPr>
+        <w:t>Rishi Sunak</w:t>
+      </w:r>
+      <w:r>
+        <w:rPr>
+          <w:sz w:val="32"/>
+          <w:szCs w:val="32"/>
+        </w:rPr>
+        <w:t>.</w:t>
+      </w:r>
+    </w:p>
+    <w:p>
+      <w:pPr>
+        <w:rPr>
+          <w:sz w:val="32"/>
+          <w:szCs w:val="32"/>
         </w:rPr>
       </w:pPr>
       <w:r>
@@ -2698,13 +4828,47 @@
         </w:rPr>
         <w:t>Superficie:</w:t>
       </w:r>
-    </w:p>
-    <w:p>
-      <w:pPr>
-        <w:rPr>
-          <w:sz w:val="32"/>
-          <w:szCs w:val="32"/>
-          <w:u w:val="single"/>
+      <w:r>
+        <w:rPr>
+          <w:sz w:val="32"/>
+          <w:szCs w:val="32"/>
+        </w:rPr>
+        <w:t xml:space="preserve"> </w:t>
+      </w:r>
+      <w:r>
+        <w:rPr>
+          <w:sz w:val="32"/>
+          <w:szCs w:val="32"/>
+        </w:rPr>
+        <w:t>243</w:t>
+      </w:r>
+      <w:r>
+        <w:rPr>
+          <w:sz w:val="32"/>
+          <w:szCs w:val="32"/>
+        </w:rPr>
+        <w:t>.</w:t>
+      </w:r>
+      <w:r>
+        <w:rPr>
+          <w:sz w:val="32"/>
+          <w:szCs w:val="32"/>
+        </w:rPr>
+        <w:t>610​ km²</w:t>
+      </w:r>
+      <w:r>
+        <w:rPr>
+          <w:sz w:val="32"/>
+          <w:szCs w:val="32"/>
+        </w:rPr>
+        <w:t>.</w:t>
+      </w:r>
+    </w:p>
+    <w:p>
+      <w:pPr>
+        <w:rPr>
+          <w:sz w:val="32"/>
+          <w:szCs w:val="32"/>
         </w:rPr>
       </w:pPr>
       <w:r>
@@ -2715,13 +4879,54 @@
         </w:rPr>
         <w:t>Población:</w:t>
       </w:r>
-    </w:p>
-    <w:p>
-      <w:pPr>
-        <w:rPr>
-          <w:sz w:val="32"/>
-          <w:szCs w:val="32"/>
-          <w:u w:val="single"/>
+      <w:r>
+        <w:rPr>
+          <w:sz w:val="32"/>
+          <w:szCs w:val="32"/>
+        </w:rPr>
+        <w:t xml:space="preserve"> </w:t>
+      </w:r>
+      <w:r>
+        <w:rPr>
+          <w:sz w:val="32"/>
+          <w:szCs w:val="32"/>
+        </w:rPr>
+        <w:t>67</w:t>
+      </w:r>
+      <w:r>
+        <w:rPr>
+          <w:sz w:val="32"/>
+          <w:szCs w:val="32"/>
+        </w:rPr>
+        <w:t>.</w:t>
+      </w:r>
+      <w:r>
+        <w:rPr>
+          <w:sz w:val="32"/>
+          <w:szCs w:val="32"/>
+        </w:rPr>
+        <w:t>736</w:t>
+      </w:r>
+      <w:r>
+        <w:rPr>
+          <w:sz w:val="32"/>
+          <w:szCs w:val="32"/>
+        </w:rPr>
+        <w:t>.</w:t>
+      </w:r>
+      <w:r>
+        <w:rPr>
+          <w:sz w:val="32"/>
+          <w:szCs w:val="32"/>
+        </w:rPr>
+        <w:t>800 hab.</w:t>
+      </w:r>
+    </w:p>
+    <w:p>
+      <w:pPr>
+        <w:rPr>
+          <w:sz w:val="32"/>
+          <w:szCs w:val="32"/>
         </w:rPr>
       </w:pPr>
       <w:r>
@@ -2732,6 +4937,27 @@
         </w:rPr>
         <w:t>Densidad Poblacional:</w:t>
       </w:r>
+      <w:r>
+        <w:rPr>
+          <w:sz w:val="32"/>
+          <w:szCs w:val="32"/>
+        </w:rPr>
+        <w:t xml:space="preserve"> </w:t>
+      </w:r>
+      <w:r>
+        <w:rPr>
+          <w:sz w:val="32"/>
+          <w:szCs w:val="32"/>
+        </w:rPr>
+        <w:t>270,7 hab./km²</w:t>
+      </w:r>
+      <w:r>
+        <w:rPr>
+          <w:sz w:val="32"/>
+          <w:szCs w:val="32"/>
+        </w:rPr>
+        <w:t>.</w:t>
+      </w:r>
     </w:p>
     <w:p>
       <w:pPr>
@@ -2748,12 +4974,632 @@
         </w:rPr>
         <w:t>Platos típicos principales:</w:t>
       </w:r>
-    </w:p>
-    <w:p>
-      <w:pPr>
-        <w:rPr>
-          <w:sz w:val="32"/>
-          <w:szCs w:val="32"/>
+      <w:r>
+        <w:rPr>
+          <w:sz w:val="32"/>
+          <w:szCs w:val="32"/>
+        </w:rPr>
+        <w:t xml:space="preserve"> </w:t>
+      </w:r>
+      <w:r>
+        <w:rPr>
+          <w:sz w:val="32"/>
+          <w:szCs w:val="32"/>
+        </w:rPr>
+        <w:t>Lenguado de Dover: Es un pescado plano que se cocina con mantequilla y limón.</w:t>
+      </w:r>
+      <w:r>
+        <w:rPr>
+          <w:sz w:val="32"/>
+          <w:szCs w:val="32"/>
+        </w:rPr>
+        <w:t xml:space="preserve"> </w:t>
+      </w:r>
+      <w:r>
+        <w:rPr>
+          <w:sz w:val="32"/>
+          <w:szCs w:val="32"/>
+        </w:rPr>
+        <w:t>Pastel de cordero: Es un pastel salado que se rellena con carne de cordero, verduras y puré de patatas.</w:t>
+      </w:r>
+      <w:r>
+        <w:rPr>
+          <w:sz w:val="32"/>
+          <w:szCs w:val="32"/>
+        </w:rPr>
+        <w:t xml:space="preserve"> </w:t>
+      </w:r>
+      <w:r>
+        <w:rPr>
+          <w:sz w:val="32"/>
+          <w:szCs w:val="32"/>
+        </w:rPr>
+        <w:t>Filete y pastel de riñón: Es un pastel salado que se rellena con carne de res, riñones y verduras.</w:t>
+      </w:r>
+    </w:p>
+    <w:p>
+      <w:pPr>
+        <w:rPr>
+          <w:sz w:val="28"/>
+          <w:szCs w:val="28"/>
+        </w:rPr>
+      </w:pPr>
+    </w:p>
+    <w:p>
+      <w:pPr>
+        <w:rPr>
+          <w:sz w:val="28"/>
+          <w:szCs w:val="28"/>
+        </w:rPr>
+      </w:pPr>
+    </w:p>
+    <w:p>
+      <w:pPr>
+        <w:rPr>
+          <w:sz w:val="28"/>
+          <w:szCs w:val="28"/>
+        </w:rPr>
+      </w:pPr>
+    </w:p>
+    <w:p>
+      <w:pPr>
+        <w:rPr>
+          <w:sz w:val="28"/>
+          <w:szCs w:val="28"/>
+        </w:rPr>
+      </w:pPr>
+    </w:p>
+    <w:p>
+      <w:pPr>
+        <w:rPr>
+          <w:sz w:val="28"/>
+          <w:szCs w:val="28"/>
+        </w:rPr>
+      </w:pPr>
+    </w:p>
+    <w:p>
+      <w:pPr>
+        <w:rPr>
+          <w:sz w:val="28"/>
+          <w:szCs w:val="28"/>
+        </w:rPr>
+      </w:pPr>
+    </w:p>
+    <w:p>
+      <w:pPr>
+        <w:rPr>
+          <w:sz w:val="28"/>
+          <w:szCs w:val="28"/>
+        </w:rPr>
+      </w:pPr>
+    </w:p>
+    <w:p>
+      <w:pPr>
+        <w:rPr>
+          <w:sz w:val="28"/>
+          <w:szCs w:val="28"/>
+        </w:rPr>
+      </w:pPr>
+    </w:p>
+    <w:p>
+      <w:pPr>
+        <w:rPr>
+          <w:b/>
+          <w:bCs/>
+          <w:sz w:val="32"/>
+          <w:szCs w:val="32"/>
+        </w:rPr>
+      </w:pPr>
+      <w:r>
+        <w:rPr>
+          <w:b/>
+          <w:bCs/>
+          <w:sz w:val="32"/>
+          <w:szCs w:val="32"/>
+        </w:rPr>
+        <w:lastRenderedPageBreak/>
+        <w:t>Venezuela</w:t>
+      </w:r>
+    </w:p>
+    <w:p>
+      <w:pPr>
+        <w:rPr>
+          <w:sz w:val="32"/>
+          <w:szCs w:val="32"/>
+        </w:rPr>
+      </w:pPr>
+      <w:r>
+        <w:rPr>
+          <w:sz w:val="32"/>
+          <w:szCs w:val="32"/>
+          <w:u w:val="single"/>
+        </w:rPr>
+        <w:t>Continente:</w:t>
+      </w:r>
+      <w:r>
+        <w:rPr>
+          <w:sz w:val="32"/>
+          <w:szCs w:val="32"/>
+        </w:rPr>
+        <w:t xml:space="preserve"> </w:t>
+      </w:r>
+      <w:r>
+        <w:rPr>
+          <w:sz w:val="32"/>
+          <w:szCs w:val="32"/>
+        </w:rPr>
+        <w:t>América del Sur.</w:t>
+      </w:r>
+    </w:p>
+    <w:p>
+      <w:pPr>
+        <w:rPr>
+          <w:sz w:val="32"/>
+          <w:szCs w:val="32"/>
+        </w:rPr>
+      </w:pPr>
+      <w:r>
+        <w:rPr>
+          <w:sz w:val="32"/>
+          <w:szCs w:val="32"/>
+          <w:u w:val="single"/>
+        </w:rPr>
+        <w:t>Capital:</w:t>
+      </w:r>
+      <w:r>
+        <w:rPr>
+          <w:sz w:val="32"/>
+          <w:szCs w:val="32"/>
+        </w:rPr>
+        <w:t xml:space="preserve"> </w:t>
+      </w:r>
+      <w:r>
+        <w:rPr>
+          <w:sz w:val="32"/>
+          <w:szCs w:val="32"/>
+        </w:rPr>
+        <w:t>Caracas.</w:t>
+      </w:r>
+    </w:p>
+    <w:p>
+      <w:pPr>
+        <w:rPr>
+          <w:sz w:val="32"/>
+          <w:szCs w:val="32"/>
+        </w:rPr>
+      </w:pPr>
+      <w:r>
+        <w:rPr>
+          <w:sz w:val="32"/>
+          <w:szCs w:val="32"/>
+          <w:u w:val="single"/>
+        </w:rPr>
+        <w:t>Idioma oficial:</w:t>
+      </w:r>
+      <w:r>
+        <w:rPr>
+          <w:sz w:val="32"/>
+          <w:szCs w:val="32"/>
+        </w:rPr>
+        <w:t xml:space="preserve"> </w:t>
+      </w:r>
+      <w:r>
+        <w:rPr>
+          <w:sz w:val="32"/>
+          <w:szCs w:val="32"/>
+        </w:rPr>
+        <w:t>Castellano.</w:t>
+      </w:r>
+    </w:p>
+    <w:p>
+      <w:pPr>
+        <w:rPr>
+          <w:sz w:val="32"/>
+          <w:szCs w:val="32"/>
+        </w:rPr>
+      </w:pPr>
+      <w:r>
+        <w:rPr>
+          <w:sz w:val="32"/>
+          <w:szCs w:val="32"/>
+          <w:u w:val="single"/>
+        </w:rPr>
+        <w:t>Gentilicio:</w:t>
+      </w:r>
+      <w:r>
+        <w:rPr>
+          <w:sz w:val="32"/>
+          <w:szCs w:val="32"/>
+        </w:rPr>
+        <w:t xml:space="preserve"> </w:t>
+      </w:r>
+      <w:r>
+        <w:rPr>
+          <w:sz w:val="32"/>
+          <w:szCs w:val="32"/>
+        </w:rPr>
+        <w:t>Venezolano, venezolana, venezolanos.</w:t>
+      </w:r>
+    </w:p>
+    <w:p>
+      <w:pPr>
+        <w:rPr>
+          <w:sz w:val="32"/>
+          <w:szCs w:val="32"/>
+        </w:rPr>
+      </w:pPr>
+      <w:r>
+        <w:rPr>
+          <w:sz w:val="32"/>
+          <w:szCs w:val="32"/>
+          <w:u w:val="single"/>
+        </w:rPr>
+        <w:t>Moneda:</w:t>
+      </w:r>
+      <w:r>
+        <w:rPr>
+          <w:sz w:val="32"/>
+          <w:szCs w:val="32"/>
+        </w:rPr>
+        <w:t xml:space="preserve"> </w:t>
+      </w:r>
+      <w:r>
+        <w:rPr>
+          <w:sz w:val="32"/>
+          <w:szCs w:val="32"/>
+        </w:rPr>
+        <w:t>Bolívar</w:t>
+      </w:r>
+      <w:r>
+        <w:rPr>
+          <w:sz w:val="32"/>
+          <w:szCs w:val="32"/>
+        </w:rPr>
+        <w:t xml:space="preserve"> </w:t>
+      </w:r>
+      <w:r>
+        <w:rPr>
+          <w:sz w:val="32"/>
+          <w:szCs w:val="32"/>
+        </w:rPr>
+        <w:t>(Bs</w:t>
+      </w:r>
+      <w:r>
+        <w:rPr>
+          <w:sz w:val="32"/>
+          <w:szCs w:val="32"/>
+        </w:rPr>
+        <w:t>,</w:t>
+      </w:r>
+      <w:r>
+        <w:rPr>
+          <w:sz w:val="32"/>
+          <w:szCs w:val="32"/>
+        </w:rPr>
+        <w:t xml:space="preserve"> VED</w:t>
+      </w:r>
+      <w:r>
+        <w:rPr>
+          <w:sz w:val="32"/>
+          <w:szCs w:val="32"/>
+        </w:rPr>
+        <w:t>).</w:t>
+      </w:r>
+    </w:p>
+    <w:p>
+      <w:pPr>
+        <w:rPr>
+          <w:sz w:val="32"/>
+          <w:szCs w:val="32"/>
+        </w:rPr>
+      </w:pPr>
+      <w:r>
+        <w:rPr>
+          <w:sz w:val="32"/>
+          <w:szCs w:val="32"/>
+          <w:u w:val="single"/>
+        </w:rPr>
+        <w:t>Forma de gobierno:</w:t>
+      </w:r>
+      <w:r>
+        <w:rPr>
+          <w:sz w:val="32"/>
+          <w:szCs w:val="32"/>
+        </w:rPr>
+        <w:t xml:space="preserve"> </w:t>
+      </w:r>
+      <w:r>
+        <w:rPr>
+          <w:sz w:val="32"/>
+          <w:szCs w:val="32"/>
+        </w:rPr>
+        <w:t>República federal presidencialista</w:t>
+      </w:r>
+      <w:r>
+        <w:rPr>
+          <w:sz w:val="32"/>
+          <w:szCs w:val="32"/>
+        </w:rPr>
+        <w:t>.</w:t>
+      </w:r>
+    </w:p>
+    <w:p>
+      <w:pPr>
+        <w:rPr>
+          <w:sz w:val="32"/>
+          <w:szCs w:val="32"/>
+          <w:u w:val="single"/>
+        </w:rPr>
+      </w:pPr>
+      <w:r>
+        <w:rPr>
+          <w:sz w:val="32"/>
+          <w:szCs w:val="32"/>
+          <w:u w:val="single"/>
+        </w:rPr>
+        <w:t>Pr</w:t>
+      </w:r>
+      <w:r>
+        <w:rPr>
+          <w:sz w:val="32"/>
+          <w:szCs w:val="32"/>
+          <w:u w:val="single"/>
+        </w:rPr>
+        <w:t>esidente</w:t>
+      </w:r>
+      <w:r>
+        <w:rPr>
+          <w:sz w:val="32"/>
+          <w:szCs w:val="32"/>
+          <w:u w:val="single"/>
+        </w:rPr>
+        <w:t>:</w:t>
+      </w:r>
+      <w:r>
+        <w:rPr>
+          <w:sz w:val="32"/>
+          <w:szCs w:val="32"/>
+        </w:rPr>
+        <w:t xml:space="preserve"> </w:t>
+      </w:r>
+      <w:r>
+        <w:rPr>
+          <w:sz w:val="32"/>
+          <w:szCs w:val="32"/>
+        </w:rPr>
+        <w:t>Nicolás Maduro</w:t>
+      </w:r>
+      <w:r>
+        <w:rPr>
+          <w:sz w:val="32"/>
+          <w:szCs w:val="32"/>
+        </w:rPr>
+        <w:t>.</w:t>
+      </w:r>
+    </w:p>
+    <w:p>
+      <w:pPr>
+        <w:rPr>
+          <w:sz w:val="32"/>
+          <w:szCs w:val="32"/>
+        </w:rPr>
+      </w:pPr>
+      <w:r>
+        <w:rPr>
+          <w:sz w:val="32"/>
+          <w:szCs w:val="32"/>
+          <w:u w:val="single"/>
+        </w:rPr>
+        <w:t>Superficie:</w:t>
+      </w:r>
+      <w:r>
+        <w:rPr>
+          <w:sz w:val="32"/>
+          <w:szCs w:val="32"/>
+        </w:rPr>
+        <w:t xml:space="preserve"> </w:t>
+      </w:r>
+      <w:r>
+        <w:rPr>
+          <w:sz w:val="32"/>
+          <w:szCs w:val="32"/>
+        </w:rPr>
+        <w:t>916</w:t>
+      </w:r>
+      <w:r>
+        <w:rPr>
+          <w:sz w:val="32"/>
+          <w:szCs w:val="32"/>
+        </w:rPr>
+        <w:t>.</w:t>
+      </w:r>
+      <w:r>
+        <w:rPr>
+          <w:sz w:val="32"/>
+          <w:szCs w:val="32"/>
+        </w:rPr>
+        <w:t>445 km²</w:t>
+      </w:r>
+      <w:r>
+        <w:rPr>
+          <w:sz w:val="32"/>
+          <w:szCs w:val="32"/>
+        </w:rPr>
+        <w:t>.</w:t>
+      </w:r>
+    </w:p>
+    <w:p>
+      <w:pPr>
+        <w:rPr>
+          <w:sz w:val="32"/>
+          <w:szCs w:val="32"/>
+        </w:rPr>
+      </w:pPr>
+      <w:r>
+        <w:rPr>
+          <w:sz w:val="32"/>
+          <w:szCs w:val="32"/>
+          <w:u w:val="single"/>
+        </w:rPr>
+        <w:t>Población:</w:t>
+      </w:r>
+      <w:r>
+        <w:rPr>
+          <w:sz w:val="32"/>
+          <w:szCs w:val="32"/>
+        </w:rPr>
+        <w:t xml:space="preserve"> </w:t>
+      </w:r>
+      <w:r>
+        <w:rPr>
+          <w:sz w:val="32"/>
+          <w:szCs w:val="32"/>
+        </w:rPr>
+        <w:t>30</w:t>
+      </w:r>
+      <w:r>
+        <w:rPr>
+          <w:sz w:val="32"/>
+          <w:szCs w:val="32"/>
+        </w:rPr>
+        <w:t>.</w:t>
+      </w:r>
+      <w:r>
+        <w:rPr>
+          <w:sz w:val="32"/>
+          <w:szCs w:val="32"/>
+        </w:rPr>
+        <w:t>518</w:t>
+      </w:r>
+      <w:r>
+        <w:rPr>
+          <w:sz w:val="32"/>
+          <w:szCs w:val="32"/>
+        </w:rPr>
+        <w:t>.</w:t>
+      </w:r>
+      <w:r>
+        <w:rPr>
+          <w:sz w:val="32"/>
+          <w:szCs w:val="32"/>
+        </w:rPr>
+        <w:t>260 hab.</w:t>
+      </w:r>
+    </w:p>
+    <w:p>
+      <w:pPr>
+        <w:rPr>
+          <w:sz w:val="32"/>
+          <w:szCs w:val="32"/>
+        </w:rPr>
+      </w:pPr>
+      <w:r>
+        <w:rPr>
+          <w:sz w:val="32"/>
+          <w:szCs w:val="32"/>
+          <w:u w:val="single"/>
+        </w:rPr>
+        <w:t>Densidad Poblacional:</w:t>
+      </w:r>
+      <w:r>
+        <w:rPr>
+          <w:sz w:val="32"/>
+          <w:szCs w:val="32"/>
+        </w:rPr>
+        <w:t xml:space="preserve"> </w:t>
+      </w:r>
+      <w:r>
+        <w:rPr>
+          <w:sz w:val="32"/>
+          <w:szCs w:val="32"/>
+        </w:rPr>
+        <w:t>35,7 hab./km²</w:t>
+      </w:r>
+      <w:r>
+        <w:rPr>
+          <w:sz w:val="32"/>
+          <w:szCs w:val="32"/>
+        </w:rPr>
+        <w:t>.</w:t>
+      </w:r>
+    </w:p>
+    <w:p>
+      <w:pPr>
+        <w:rPr>
+          <w:sz w:val="32"/>
+          <w:szCs w:val="32"/>
+        </w:rPr>
+      </w:pPr>
+      <w:r>
+        <w:rPr>
+          <w:sz w:val="32"/>
+          <w:szCs w:val="32"/>
+          <w:u w:val="single"/>
+        </w:rPr>
+        <w:t>Platos típicos principales:</w:t>
+      </w:r>
+      <w:r>
+        <w:rPr>
+          <w:sz w:val="32"/>
+          <w:szCs w:val="32"/>
+        </w:rPr>
+        <w:t xml:space="preserve"> </w:t>
+      </w:r>
+      <w:r>
+        <w:rPr>
+          <w:sz w:val="32"/>
+          <w:szCs w:val="32"/>
+        </w:rPr>
+        <w:t>Pabellón criollo: Es un guiso de carne desmenuzada, arroz, frijoles negros y plátanos maduros fritos.</w:t>
+      </w:r>
+      <w:r>
+        <w:rPr>
+          <w:sz w:val="32"/>
+          <w:szCs w:val="32"/>
+        </w:rPr>
+        <w:t xml:space="preserve"> </w:t>
+      </w:r>
+      <w:r>
+        <w:rPr>
+          <w:sz w:val="32"/>
+          <w:szCs w:val="32"/>
+        </w:rPr>
+        <w:t>Patacones: Son unas tortillas de plátano verde frito que se sirven como acompañamiento.</w:t>
+      </w:r>
+      <w:r>
+        <w:rPr>
+          <w:sz w:val="32"/>
+          <w:szCs w:val="32"/>
+        </w:rPr>
+        <w:t xml:space="preserve"> </w:t>
+      </w:r>
+      <w:r>
+        <w:rPr>
+          <w:sz w:val="32"/>
+          <w:szCs w:val="32"/>
+        </w:rPr>
+        <w:t>Cachapa: Es una tortilla dulce preparada con maíz tierno rallado y queso.</w:t>
+      </w:r>
+      <w:r>
+        <w:rPr>
+          <w:sz w:val="32"/>
+          <w:szCs w:val="32"/>
+        </w:rPr>
+        <w:t xml:space="preserve"> </w:t>
+      </w:r>
+      <w:r>
+        <w:rPr>
+          <w:sz w:val="32"/>
+          <w:szCs w:val="32"/>
+        </w:rPr>
+        <w:t>Arepa: Es una torta de masa de maíz rellena con queso, carne, aguacate, jamón, entre otros ingredientes.</w:t>
+      </w:r>
+    </w:p>
+    <w:p>
+      <w:pPr>
+        <w:rPr>
+          <w:sz w:val="28"/>
+          <w:szCs w:val="28"/>
         </w:rPr>
       </w:pPr>
     </w:p>
@@ -3173,6 +6019,7 @@
   <w:style w:type="paragraph" w:default="1" w:styleId="Normal">
     <w:name w:val="Normal"/>
     <w:qFormat/>
+    <w:rsid w:val="009240F9"/>
   </w:style>
   <w:style w:type="character" w:default="1" w:styleId="Fuentedeprrafopredeter">
     <w:name w:val="Default Paragraph Font"/>

</xml_diff>